<commit_message>
Modificar los ejercios de SGE para repasar , Practica 8 AD
</commit_message>
<xml_diff>
--- a/AD/UNIT3/AD-Tema 2-Práctica 7.docx
+++ b/AD/UNIT3/AD-Tema 2-Práctica 7.docx
@@ -1583,7 +1583,6 @@
           <w:sz w:val="24"/>
           <w:szCs w:val="24"/>
         </w:rPr>
-        <w:lastRenderedPageBreak/>
         <w:t xml:space="preserve">    </w:t>
       </w:r>
       <w:proofErr w:type="spellStart"/>
@@ -1664,6 +1663,7 @@
           <w:sz w:val="24"/>
           <w:szCs w:val="24"/>
         </w:rPr>
+        <w:lastRenderedPageBreak/>
         <w:t>);</w:t>
       </w:r>
     </w:p>
@@ -2501,6 +2501,7 @@
           <w:b/>
           <w:sz w:val="24"/>
           <w:szCs w:val="24"/>
+          <w:lang w:val="en-US"/>
         </w:rPr>
       </w:pPr>
       <w:r>
@@ -2509,6 +2510,7 @@
           <w:b/>
           <w:sz w:val="24"/>
           <w:szCs w:val="24"/>
+          <w:lang w:val="en-US"/>
         </w:rPr>
         <w:t>RESPUESTA:</w:t>
       </w:r>
@@ -2521,75 +2523,94 @@
           <w:rFonts w:ascii="Arial" w:eastAsia="Arial" w:hAnsi="Arial" w:cs="Arial"/>
           <w:sz w:val="24"/>
           <w:szCs w:val="24"/>
-        </w:rPr>
-      </w:pPr>
-    </w:p>
-    <w:p>
-      <w:pPr>
-        <w:spacing w:after="0"/>
-        <w:jc w:val="both"/>
-        <w:rPr>
-          <w:rFonts w:ascii="Arial" w:eastAsia="Arial" w:hAnsi="Arial" w:cs="Arial"/>
-          <w:sz w:val="24"/>
-          <w:szCs w:val="24"/>
-        </w:rPr>
-      </w:pPr>
-      <w:r>
-        <w:rPr>
-          <w:rFonts w:ascii="Arial" w:eastAsia="Arial" w:hAnsi="Arial" w:cs="Arial"/>
-          <w:sz w:val="24"/>
-          <w:szCs w:val="24"/>
+          <w:lang w:val="en-US"/>
+        </w:rPr>
+      </w:pPr>
+    </w:p>
+    <w:p>
+      <w:pPr>
+        <w:spacing w:after="0"/>
+        <w:jc w:val="both"/>
+        <w:rPr>
+          <w:rFonts w:ascii="Arial" w:eastAsia="Arial" w:hAnsi="Arial" w:cs="Arial"/>
+          <w:sz w:val="24"/>
+          <w:szCs w:val="24"/>
+          <w:lang w:val="en-US"/>
+        </w:rPr>
+      </w:pPr>
+      <w:r>
+        <w:rPr>
+          <w:rFonts w:ascii="Arial" w:eastAsia="Arial" w:hAnsi="Arial" w:cs="Arial"/>
+          <w:sz w:val="24"/>
+          <w:szCs w:val="24"/>
+          <w:lang w:val="en-US"/>
+        </w:rPr>
+        <w:t xml:space="preserve">SET SERVEROUTPUT </w:t>
+      </w:r>
+      <w:proofErr w:type="gramStart"/>
+      <w:r>
+        <w:rPr>
+          <w:rFonts w:ascii="Arial" w:eastAsia="Arial" w:hAnsi="Arial" w:cs="Arial"/>
+          <w:sz w:val="24"/>
+          <w:szCs w:val="24"/>
+          <w:lang w:val="en-US"/>
+        </w:rPr>
+        <w:t>ON;</w:t>
+      </w:r>
+      <w:proofErr w:type="gramEnd"/>
+    </w:p>
+    <w:p>
+      <w:pPr>
+        <w:spacing w:after="0"/>
+        <w:jc w:val="both"/>
+        <w:rPr>
+          <w:rFonts w:ascii="Arial" w:eastAsia="Arial" w:hAnsi="Arial" w:cs="Arial"/>
+          <w:sz w:val="24"/>
+          <w:szCs w:val="24"/>
+          <w:lang w:val="en-US"/>
+        </w:rPr>
+      </w:pPr>
+    </w:p>
+    <w:p>
+      <w:pPr>
+        <w:spacing w:after="0"/>
+        <w:jc w:val="both"/>
+        <w:rPr>
+          <w:rFonts w:ascii="Arial" w:eastAsia="Arial" w:hAnsi="Arial" w:cs="Arial"/>
+          <w:sz w:val="24"/>
+          <w:szCs w:val="24"/>
+          <w:lang w:val="en-US"/>
+        </w:rPr>
+      </w:pPr>
+      <w:r>
+        <w:rPr>
+          <w:rFonts w:ascii="Arial" w:eastAsia="Arial" w:hAnsi="Arial" w:cs="Arial"/>
+          <w:sz w:val="24"/>
+          <w:szCs w:val="24"/>
+          <w:lang w:val="en-US"/>
+        </w:rPr>
+        <w:t>DECLARE</w:t>
+      </w:r>
+    </w:p>
+    <w:p>
+      <w:pPr>
+        <w:spacing w:after="0"/>
+        <w:jc w:val="both"/>
+        <w:rPr>
+          <w:rFonts w:ascii="Arial" w:eastAsia="Arial" w:hAnsi="Arial" w:cs="Arial"/>
+          <w:sz w:val="24"/>
+          <w:szCs w:val="24"/>
+          <w:lang w:val="en-US"/>
+        </w:rPr>
+      </w:pPr>
+      <w:r>
+        <w:rPr>
+          <w:rFonts w:ascii="Arial" w:eastAsia="Arial" w:hAnsi="Arial" w:cs="Arial"/>
+          <w:sz w:val="24"/>
+          <w:szCs w:val="24"/>
+          <w:lang w:val="en-US"/>
         </w:rPr>
         <w:lastRenderedPageBreak/>
-        <w:t>SET SERVEROUTPUT ON;</w:t>
-      </w:r>
-    </w:p>
-    <w:p>
-      <w:pPr>
-        <w:spacing w:after="0"/>
-        <w:jc w:val="both"/>
-        <w:rPr>
-          <w:rFonts w:ascii="Arial" w:eastAsia="Arial" w:hAnsi="Arial" w:cs="Arial"/>
-          <w:sz w:val="24"/>
-          <w:szCs w:val="24"/>
-        </w:rPr>
-      </w:pPr>
-    </w:p>
-    <w:p>
-      <w:pPr>
-        <w:spacing w:after="0"/>
-        <w:jc w:val="both"/>
-        <w:rPr>
-          <w:rFonts w:ascii="Arial" w:eastAsia="Arial" w:hAnsi="Arial" w:cs="Arial"/>
-          <w:sz w:val="24"/>
-          <w:szCs w:val="24"/>
-        </w:rPr>
-      </w:pPr>
-      <w:r>
-        <w:rPr>
-          <w:rFonts w:ascii="Arial" w:eastAsia="Arial" w:hAnsi="Arial" w:cs="Arial"/>
-          <w:sz w:val="24"/>
-          <w:szCs w:val="24"/>
-        </w:rPr>
-        <w:t>DECLARE</w:t>
-      </w:r>
-    </w:p>
-    <w:p>
-      <w:pPr>
-        <w:spacing w:after="0"/>
-        <w:jc w:val="both"/>
-        <w:rPr>
-          <w:rFonts w:ascii="Arial" w:eastAsia="Arial" w:hAnsi="Arial" w:cs="Arial"/>
-          <w:sz w:val="24"/>
-          <w:szCs w:val="24"/>
-        </w:rPr>
-      </w:pPr>
-      <w:r>
-        <w:rPr>
-          <w:rFonts w:ascii="Arial" w:eastAsia="Arial" w:hAnsi="Arial" w:cs="Arial"/>
-          <w:sz w:val="24"/>
-          <w:szCs w:val="24"/>
-        </w:rPr>
         <w:t xml:space="preserve">    CURSOR </w:t>
       </w:r>
       <w:proofErr w:type="spellStart"/>
@@ -2598,6 +2619,7 @@
           <w:rFonts w:ascii="Arial" w:eastAsia="Arial" w:hAnsi="Arial" w:cs="Arial"/>
           <w:sz w:val="24"/>
           <w:szCs w:val="24"/>
+          <w:lang w:val="en-US"/>
         </w:rPr>
         <w:t>fcur</w:t>
       </w:r>
@@ -2607,25 +2629,39 @@
           <w:rFonts w:ascii="Arial" w:eastAsia="Arial" w:hAnsi="Arial" w:cs="Arial"/>
           <w:sz w:val="24"/>
           <w:szCs w:val="24"/>
-        </w:rPr>
-        <w:t xml:space="preserve"> IS</w:t>
-      </w:r>
-    </w:p>
-    <w:p>
-      <w:pPr>
-        <w:spacing w:after="0"/>
-        <w:jc w:val="both"/>
-        <w:rPr>
-          <w:rFonts w:ascii="Arial" w:eastAsia="Arial" w:hAnsi="Arial" w:cs="Arial"/>
-          <w:sz w:val="24"/>
-          <w:szCs w:val="24"/>
-        </w:rPr>
-      </w:pPr>
-      <w:r>
-        <w:rPr>
-          <w:rFonts w:ascii="Arial" w:eastAsia="Arial" w:hAnsi="Arial" w:cs="Arial"/>
-          <w:sz w:val="24"/>
-          <w:szCs w:val="24"/>
+          <w:lang w:val="en-US"/>
+        </w:rPr>
+        <w:t xml:space="preserve"> </w:t>
+      </w:r>
+      <w:proofErr w:type="gramStart"/>
+      <w:r>
+        <w:rPr>
+          <w:rFonts w:ascii="Arial" w:eastAsia="Arial" w:hAnsi="Arial" w:cs="Arial"/>
+          <w:sz w:val="24"/>
+          <w:szCs w:val="24"/>
+          <w:lang w:val="en-US"/>
+        </w:rPr>
+        <w:t>IS</w:t>
+      </w:r>
+      <w:proofErr w:type="gramEnd"/>
+    </w:p>
+    <w:p>
+      <w:pPr>
+        <w:spacing w:after="0"/>
+        <w:jc w:val="both"/>
+        <w:rPr>
+          <w:rFonts w:ascii="Arial" w:eastAsia="Arial" w:hAnsi="Arial" w:cs="Arial"/>
+          <w:sz w:val="24"/>
+          <w:szCs w:val="24"/>
+          <w:lang w:val="en-US"/>
+        </w:rPr>
+      </w:pPr>
+      <w:r>
+        <w:rPr>
+          <w:rFonts w:ascii="Arial" w:eastAsia="Arial" w:hAnsi="Arial" w:cs="Arial"/>
+          <w:sz w:val="24"/>
+          <w:szCs w:val="24"/>
+          <w:lang w:val="en-US"/>
         </w:rPr>
         <w:t xml:space="preserve">    SELECT</w:t>
       </w:r>
@@ -2638,13 +2674,15 @@
           <w:rFonts w:ascii="Arial" w:eastAsia="Arial" w:hAnsi="Arial" w:cs="Arial"/>
           <w:sz w:val="24"/>
           <w:szCs w:val="24"/>
-        </w:rPr>
-      </w:pPr>
-      <w:r>
-        <w:rPr>
-          <w:rFonts w:ascii="Arial" w:eastAsia="Arial" w:hAnsi="Arial" w:cs="Arial"/>
-          <w:sz w:val="24"/>
-          <w:szCs w:val="24"/>
+          <w:lang w:val="en-US"/>
+        </w:rPr>
+      </w:pPr>
+      <w:r>
+        <w:rPr>
+          <w:rFonts w:ascii="Arial" w:eastAsia="Arial" w:hAnsi="Arial" w:cs="Arial"/>
+          <w:sz w:val="24"/>
+          <w:szCs w:val="24"/>
+          <w:lang w:val="en-US"/>
         </w:rPr>
         <w:t xml:space="preserve">        *</w:t>
       </w:r>
@@ -2657,13 +2695,15 @@
           <w:rFonts w:ascii="Arial" w:eastAsia="Arial" w:hAnsi="Arial" w:cs="Arial"/>
           <w:sz w:val="24"/>
           <w:szCs w:val="24"/>
-        </w:rPr>
-      </w:pPr>
-      <w:r>
-        <w:rPr>
-          <w:rFonts w:ascii="Arial" w:eastAsia="Arial" w:hAnsi="Arial" w:cs="Arial"/>
-          <w:sz w:val="24"/>
-          <w:szCs w:val="24"/>
+          <w:lang w:val="en-US"/>
+        </w:rPr>
+      </w:pPr>
+      <w:r>
+        <w:rPr>
+          <w:rFonts w:ascii="Arial" w:eastAsia="Arial" w:hAnsi="Arial" w:cs="Arial"/>
+          <w:sz w:val="24"/>
+          <w:szCs w:val="24"/>
+          <w:lang w:val="en-US"/>
         </w:rPr>
         <w:t xml:space="preserve">    FROM</w:t>
       </w:r>
@@ -2676,51 +2716,15 @@
           <w:rFonts w:ascii="Arial" w:eastAsia="Arial" w:hAnsi="Arial" w:cs="Arial"/>
           <w:sz w:val="24"/>
           <w:szCs w:val="24"/>
-        </w:rPr>
-      </w:pPr>
-      <w:r>
-        <w:rPr>
-          <w:rFonts w:ascii="Arial" w:eastAsia="Arial" w:hAnsi="Arial" w:cs="Arial"/>
-          <w:sz w:val="24"/>
-          <w:szCs w:val="24"/>
-        </w:rPr>
-        <w:t xml:space="preserve">        empleado</w:t>
-      </w:r>
-    </w:p>
-    <w:p>
-      <w:pPr>
-        <w:spacing w:after="0"/>
-        <w:jc w:val="both"/>
-        <w:rPr>
-          <w:rFonts w:ascii="Arial" w:eastAsia="Arial" w:hAnsi="Arial" w:cs="Arial"/>
-          <w:sz w:val="24"/>
-          <w:szCs w:val="24"/>
-        </w:rPr>
-      </w:pPr>
-      <w:r>
-        <w:rPr>
-          <w:rFonts w:ascii="Arial" w:eastAsia="Arial" w:hAnsi="Arial" w:cs="Arial"/>
-          <w:sz w:val="24"/>
-          <w:szCs w:val="24"/>
-        </w:rPr>
-        <w:t xml:space="preserve">    WHERE</w:t>
-      </w:r>
-    </w:p>
-    <w:p>
-      <w:pPr>
-        <w:spacing w:after="0"/>
-        <w:jc w:val="both"/>
-        <w:rPr>
-          <w:rFonts w:ascii="Arial" w:eastAsia="Arial" w:hAnsi="Arial" w:cs="Arial"/>
-          <w:sz w:val="24"/>
-          <w:szCs w:val="24"/>
-        </w:rPr>
-      </w:pPr>
-      <w:r>
-        <w:rPr>
-          <w:rFonts w:ascii="Arial" w:eastAsia="Arial" w:hAnsi="Arial" w:cs="Arial"/>
-          <w:sz w:val="24"/>
-          <w:szCs w:val="24"/>
+          <w:lang w:val="en-US"/>
+        </w:rPr>
+      </w:pPr>
+      <w:r>
+        <w:rPr>
+          <w:rFonts w:ascii="Arial" w:eastAsia="Arial" w:hAnsi="Arial" w:cs="Arial"/>
+          <w:sz w:val="24"/>
+          <w:szCs w:val="24"/>
+          <w:lang w:val="en-US"/>
         </w:rPr>
         <w:t xml:space="preserve">        </w:t>
       </w:r>
@@ -2730,6 +2734,71 @@
           <w:rFonts w:ascii="Arial" w:eastAsia="Arial" w:hAnsi="Arial" w:cs="Arial"/>
           <w:sz w:val="24"/>
           <w:szCs w:val="24"/>
+          <w:lang w:val="en-US"/>
+        </w:rPr>
+        <w:t>empleado</w:t>
+      </w:r>
+      <w:proofErr w:type="spellEnd"/>
+    </w:p>
+    <w:p>
+      <w:pPr>
+        <w:spacing w:after="0"/>
+        <w:jc w:val="both"/>
+        <w:rPr>
+          <w:rFonts w:ascii="Arial" w:eastAsia="Arial" w:hAnsi="Arial" w:cs="Arial"/>
+          <w:sz w:val="24"/>
+          <w:szCs w:val="24"/>
+          <w:lang w:val="en-US"/>
+        </w:rPr>
+      </w:pPr>
+      <w:r>
+        <w:rPr>
+          <w:rFonts w:ascii="Arial" w:eastAsia="Arial" w:hAnsi="Arial" w:cs="Arial"/>
+          <w:sz w:val="24"/>
+          <w:szCs w:val="24"/>
+          <w:lang w:val="en-US"/>
+        </w:rPr>
+        <w:t xml:space="preserve">    </w:t>
+      </w:r>
+      <w:proofErr w:type="gramStart"/>
+      <w:r>
+        <w:rPr>
+          <w:rFonts w:ascii="Arial" w:eastAsia="Arial" w:hAnsi="Arial" w:cs="Arial"/>
+          <w:sz w:val="24"/>
+          <w:szCs w:val="24"/>
+          <w:lang w:val="en-US"/>
+        </w:rPr>
+        <w:t>WHERE</w:t>
+      </w:r>
+      <w:proofErr w:type="gramEnd"/>
+    </w:p>
+    <w:p>
+      <w:pPr>
+        <w:spacing w:after="0"/>
+        <w:jc w:val="both"/>
+        <w:rPr>
+          <w:rFonts w:ascii="Arial" w:eastAsia="Arial" w:hAnsi="Arial" w:cs="Arial"/>
+          <w:sz w:val="24"/>
+          <w:szCs w:val="24"/>
+          <w:lang w:val="en-US"/>
+        </w:rPr>
+      </w:pPr>
+      <w:r>
+        <w:rPr>
+          <w:rFonts w:ascii="Arial" w:eastAsia="Arial" w:hAnsi="Arial" w:cs="Arial"/>
+          <w:sz w:val="24"/>
+          <w:szCs w:val="24"/>
+          <w:lang w:val="en-US"/>
+        </w:rPr>
+        <w:t xml:space="preserve">        </w:t>
+      </w:r>
+      <w:proofErr w:type="spellStart"/>
+      <w:r>
+        <w:rPr>
+          <w:rFonts w:ascii="Arial" w:eastAsia="Arial" w:hAnsi="Arial" w:cs="Arial"/>
+          <w:sz w:val="24"/>
+          <w:szCs w:val="24"/>
+          <w:lang w:val="en-US"/>
         </w:rPr>
         <w:t>idemp</w:t>
       </w:r>
@@ -2739,36 +2808,51 @@
           <w:rFonts w:ascii="Arial" w:eastAsia="Arial" w:hAnsi="Arial" w:cs="Arial"/>
           <w:sz w:val="24"/>
           <w:szCs w:val="24"/>
-        </w:rPr>
-        <w:t xml:space="preserve"> = 1;</w:t>
-      </w:r>
-    </w:p>
-    <w:p>
-      <w:pPr>
-        <w:spacing w:after="0"/>
-        <w:jc w:val="both"/>
-        <w:rPr>
-          <w:rFonts w:ascii="Arial" w:eastAsia="Arial" w:hAnsi="Arial" w:cs="Arial"/>
-          <w:sz w:val="24"/>
-          <w:szCs w:val="24"/>
-        </w:rPr>
-      </w:pPr>
-    </w:p>
-    <w:p>
-      <w:pPr>
-        <w:spacing w:after="0"/>
-        <w:jc w:val="both"/>
-        <w:rPr>
-          <w:rFonts w:ascii="Arial" w:eastAsia="Arial" w:hAnsi="Arial" w:cs="Arial"/>
-          <w:sz w:val="24"/>
-          <w:szCs w:val="24"/>
-        </w:rPr>
-      </w:pPr>
-      <w:r>
-        <w:rPr>
-          <w:rFonts w:ascii="Arial" w:eastAsia="Arial" w:hAnsi="Arial" w:cs="Arial"/>
-          <w:sz w:val="24"/>
-          <w:szCs w:val="24"/>
+          <w:lang w:val="en-US"/>
+        </w:rPr>
+        <w:t xml:space="preserve"> = </w:t>
+      </w:r>
+      <w:proofErr w:type="gramStart"/>
+      <w:r>
+        <w:rPr>
+          <w:rFonts w:ascii="Arial" w:eastAsia="Arial" w:hAnsi="Arial" w:cs="Arial"/>
+          <w:sz w:val="24"/>
+          <w:szCs w:val="24"/>
+          <w:lang w:val="en-US"/>
+        </w:rPr>
+        <w:t>1;</w:t>
+      </w:r>
+      <w:proofErr w:type="gramEnd"/>
+    </w:p>
+    <w:p>
+      <w:pPr>
+        <w:spacing w:after="0"/>
+        <w:jc w:val="both"/>
+        <w:rPr>
+          <w:rFonts w:ascii="Arial" w:eastAsia="Arial" w:hAnsi="Arial" w:cs="Arial"/>
+          <w:sz w:val="24"/>
+          <w:szCs w:val="24"/>
+          <w:lang w:val="en-US"/>
+        </w:rPr>
+      </w:pPr>
+    </w:p>
+    <w:p>
+      <w:pPr>
+        <w:spacing w:after="0"/>
+        <w:jc w:val="both"/>
+        <w:rPr>
+          <w:rFonts w:ascii="Arial" w:eastAsia="Arial" w:hAnsi="Arial" w:cs="Arial"/>
+          <w:sz w:val="24"/>
+          <w:szCs w:val="24"/>
+          <w:lang w:val="en-US"/>
+        </w:rPr>
+      </w:pPr>
+      <w:r>
+        <w:rPr>
+          <w:rFonts w:ascii="Arial" w:eastAsia="Arial" w:hAnsi="Arial" w:cs="Arial"/>
+          <w:sz w:val="24"/>
+          <w:szCs w:val="24"/>
+          <w:lang w:val="en-US"/>
         </w:rPr>
         <w:t>BEGIN</w:t>
       </w:r>
@@ -2781,13 +2865,15 @@
           <w:rFonts w:ascii="Arial" w:eastAsia="Arial" w:hAnsi="Arial" w:cs="Arial"/>
           <w:sz w:val="24"/>
           <w:szCs w:val="24"/>
-        </w:rPr>
-      </w:pPr>
-      <w:r>
-        <w:rPr>
-          <w:rFonts w:ascii="Arial" w:eastAsia="Arial" w:hAnsi="Arial" w:cs="Arial"/>
-          <w:sz w:val="24"/>
-          <w:szCs w:val="24"/>
+          <w:lang w:val="en-US"/>
+        </w:rPr>
+      </w:pPr>
+      <w:r>
+        <w:rPr>
+          <w:rFonts w:ascii="Arial" w:eastAsia="Arial" w:hAnsi="Arial" w:cs="Arial"/>
+          <w:sz w:val="24"/>
+          <w:szCs w:val="24"/>
+          <w:lang w:val="en-US"/>
         </w:rPr>
         <w:t xml:space="preserve">    FOR j IN </w:t>
       </w:r>
@@ -2797,6 +2883,7 @@
           <w:rFonts w:ascii="Arial" w:eastAsia="Arial" w:hAnsi="Arial" w:cs="Arial"/>
           <w:sz w:val="24"/>
           <w:szCs w:val="24"/>
+          <w:lang w:val="en-US"/>
         </w:rPr>
         <w:t>fcur</w:t>
       </w:r>
@@ -2806,6 +2893,7 @@
           <w:rFonts w:ascii="Arial" w:eastAsia="Arial" w:hAnsi="Arial" w:cs="Arial"/>
           <w:sz w:val="24"/>
           <w:szCs w:val="24"/>
+          <w:lang w:val="en-US"/>
         </w:rPr>
         <w:t xml:space="preserve"> LOOP</w:t>
       </w:r>
@@ -2818,13 +2906,15 @@
           <w:rFonts w:ascii="Arial" w:eastAsia="Arial" w:hAnsi="Arial" w:cs="Arial"/>
           <w:sz w:val="24"/>
           <w:szCs w:val="24"/>
-        </w:rPr>
-      </w:pPr>
-      <w:r>
-        <w:rPr>
-          <w:rFonts w:ascii="Arial" w:eastAsia="Arial" w:hAnsi="Arial" w:cs="Arial"/>
-          <w:sz w:val="24"/>
-          <w:szCs w:val="24"/>
+          <w:lang w:val="en-US"/>
+        </w:rPr>
+      </w:pPr>
+      <w:r>
+        <w:rPr>
+          <w:rFonts w:ascii="Arial" w:eastAsia="Arial" w:hAnsi="Arial" w:cs="Arial"/>
+          <w:sz w:val="24"/>
+          <w:szCs w:val="24"/>
+          <w:lang w:val="en-US"/>
         </w:rPr>
         <w:t xml:space="preserve">        IF </w:t>
       </w:r>
@@ -2835,6 +2925,7 @@
           <w:rFonts w:ascii="Arial" w:eastAsia="Arial" w:hAnsi="Arial" w:cs="Arial"/>
           <w:sz w:val="24"/>
           <w:szCs w:val="24"/>
+          <w:lang w:val="en-US"/>
         </w:rPr>
         <w:t>j.hijos</w:t>
       </w:r>
@@ -2844,6 +2935,7 @@
           <w:rFonts w:ascii="Arial" w:eastAsia="Arial" w:hAnsi="Arial" w:cs="Arial"/>
           <w:sz w:val="24"/>
           <w:szCs w:val="24"/>
+          <w:lang w:val="en-US"/>
         </w:rPr>
         <w:t>.EXISTS</w:t>
       </w:r>
@@ -2853,6 +2945,7 @@
           <w:rFonts w:ascii="Arial" w:eastAsia="Arial" w:hAnsi="Arial" w:cs="Arial"/>
           <w:sz w:val="24"/>
           <w:szCs w:val="24"/>
+          <w:lang w:val="en-US"/>
         </w:rPr>
         <w:t>(1) THEN</w:t>
       </w:r>
@@ -2865,13 +2958,15 @@
           <w:rFonts w:ascii="Arial" w:eastAsia="Arial" w:hAnsi="Arial" w:cs="Arial"/>
           <w:sz w:val="24"/>
           <w:szCs w:val="24"/>
-        </w:rPr>
-      </w:pPr>
-      <w:r>
-        <w:rPr>
-          <w:rFonts w:ascii="Arial" w:eastAsia="Arial" w:hAnsi="Arial" w:cs="Arial"/>
-          <w:sz w:val="24"/>
-          <w:szCs w:val="24"/>
+          <w:lang w:val="en-US"/>
+        </w:rPr>
+      </w:pPr>
+      <w:r>
+        <w:rPr>
+          <w:rFonts w:ascii="Arial" w:eastAsia="Arial" w:hAnsi="Arial" w:cs="Arial"/>
+          <w:sz w:val="24"/>
+          <w:szCs w:val="24"/>
+          <w:lang w:val="en-US"/>
         </w:rPr>
         <w:t xml:space="preserve">            </w:t>
       </w:r>
@@ -2881,6 +2976,7 @@
           <w:rFonts w:ascii="Arial" w:eastAsia="Arial" w:hAnsi="Arial" w:cs="Arial"/>
           <w:sz w:val="24"/>
           <w:szCs w:val="24"/>
+          <w:lang w:val="en-US"/>
         </w:rPr>
         <w:t>dbms_output.put_</w:t>
       </w:r>
@@ -2890,6 +2986,7 @@
           <w:rFonts w:ascii="Arial" w:eastAsia="Arial" w:hAnsi="Arial" w:cs="Arial"/>
           <w:sz w:val="24"/>
           <w:szCs w:val="24"/>
+          <w:lang w:val="en-US"/>
         </w:rPr>
         <w:t>line</w:t>
       </w:r>
@@ -2899,6 +2996,7 @@
           <w:rFonts w:ascii="Arial" w:eastAsia="Arial" w:hAnsi="Arial" w:cs="Arial"/>
           <w:sz w:val="24"/>
           <w:szCs w:val="24"/>
+          <w:lang w:val="en-US"/>
         </w:rPr>
         <w:t>(</w:t>
       </w:r>
@@ -2908,25 +3006,48 @@
           <w:rFonts w:ascii="Arial" w:eastAsia="Arial" w:hAnsi="Arial" w:cs="Arial"/>
           <w:sz w:val="24"/>
           <w:szCs w:val="24"/>
-        </w:rPr>
-        <w:t>'El empleado con id '</w:t>
-      </w:r>
-    </w:p>
-    <w:p>
-      <w:pPr>
-        <w:spacing w:after="0"/>
-        <w:jc w:val="both"/>
-        <w:rPr>
-          <w:rFonts w:ascii="Arial" w:eastAsia="Arial" w:hAnsi="Arial" w:cs="Arial"/>
-          <w:sz w:val="24"/>
-          <w:szCs w:val="24"/>
-        </w:rPr>
-      </w:pPr>
-      <w:r>
-        <w:rPr>
-          <w:rFonts w:ascii="Arial" w:eastAsia="Arial" w:hAnsi="Arial" w:cs="Arial"/>
-          <w:sz w:val="24"/>
-          <w:szCs w:val="24"/>
+          <w:lang w:val="en-US"/>
+        </w:rPr>
+        <w:t xml:space="preserve">'El </w:t>
+      </w:r>
+      <w:proofErr w:type="spellStart"/>
+      <w:r>
+        <w:rPr>
+          <w:rFonts w:ascii="Arial" w:eastAsia="Arial" w:hAnsi="Arial" w:cs="Arial"/>
+          <w:sz w:val="24"/>
+          <w:szCs w:val="24"/>
+          <w:lang w:val="en-US"/>
+        </w:rPr>
+        <w:t>empleado</w:t>
+      </w:r>
+      <w:proofErr w:type="spellEnd"/>
+      <w:r>
+        <w:rPr>
+          <w:rFonts w:ascii="Arial" w:eastAsia="Arial" w:hAnsi="Arial" w:cs="Arial"/>
+          <w:sz w:val="24"/>
+          <w:szCs w:val="24"/>
+          <w:lang w:val="en-US"/>
+        </w:rPr>
+        <w:t xml:space="preserve"> con id '</w:t>
+      </w:r>
+    </w:p>
+    <w:p>
+      <w:pPr>
+        <w:spacing w:after="0"/>
+        <w:jc w:val="both"/>
+        <w:rPr>
+          <w:rFonts w:ascii="Arial" w:eastAsia="Arial" w:hAnsi="Arial" w:cs="Arial"/>
+          <w:sz w:val="24"/>
+          <w:szCs w:val="24"/>
+          <w:lang w:val="en-US"/>
+        </w:rPr>
+      </w:pPr>
+      <w:r>
+        <w:rPr>
+          <w:rFonts w:ascii="Arial" w:eastAsia="Arial" w:hAnsi="Arial" w:cs="Arial"/>
+          <w:sz w:val="24"/>
+          <w:szCs w:val="24"/>
+          <w:lang w:val="en-US"/>
         </w:rPr>
         <w:t xml:space="preserve">                                 || </w:t>
       </w:r>
@@ -2937,6 +3058,7 @@
           <w:rFonts w:ascii="Arial" w:eastAsia="Arial" w:hAnsi="Arial" w:cs="Arial"/>
           <w:sz w:val="24"/>
           <w:szCs w:val="24"/>
+          <w:lang w:val="en-US"/>
         </w:rPr>
         <w:t>j.idemp</w:t>
       </w:r>
@@ -2951,32 +3073,56 @@
           <w:rFonts w:ascii="Arial" w:eastAsia="Arial" w:hAnsi="Arial" w:cs="Arial"/>
           <w:sz w:val="24"/>
           <w:szCs w:val="24"/>
-        </w:rPr>
-      </w:pPr>
-      <w:r>
-        <w:rPr>
-          <w:rFonts w:ascii="Arial" w:eastAsia="Arial" w:hAnsi="Arial" w:cs="Arial"/>
-          <w:sz w:val="24"/>
-          <w:szCs w:val="24"/>
-        </w:rPr>
-        <w:t xml:space="preserve">                                 || ' tiene '</w:t>
-      </w:r>
-    </w:p>
-    <w:p>
-      <w:pPr>
-        <w:spacing w:after="0"/>
-        <w:jc w:val="both"/>
-        <w:rPr>
-          <w:rFonts w:ascii="Arial" w:eastAsia="Arial" w:hAnsi="Arial" w:cs="Arial"/>
-          <w:sz w:val="24"/>
-          <w:szCs w:val="24"/>
-        </w:rPr>
-      </w:pPr>
-      <w:r>
-        <w:rPr>
-          <w:rFonts w:ascii="Arial" w:eastAsia="Arial" w:hAnsi="Arial" w:cs="Arial"/>
-          <w:sz w:val="24"/>
-          <w:szCs w:val="24"/>
+          <w:lang w:val="en-US"/>
+        </w:rPr>
+      </w:pPr>
+      <w:r>
+        <w:rPr>
+          <w:rFonts w:ascii="Arial" w:eastAsia="Arial" w:hAnsi="Arial" w:cs="Arial"/>
+          <w:sz w:val="24"/>
+          <w:szCs w:val="24"/>
+          <w:lang w:val="en-US"/>
+        </w:rPr>
+        <w:t xml:space="preserve">                                 || ' </w:t>
+      </w:r>
+      <w:proofErr w:type="spellStart"/>
+      <w:r>
+        <w:rPr>
+          <w:rFonts w:ascii="Arial" w:eastAsia="Arial" w:hAnsi="Arial" w:cs="Arial"/>
+          <w:sz w:val="24"/>
+          <w:szCs w:val="24"/>
+          <w:lang w:val="en-US"/>
+        </w:rPr>
+        <w:t>tiene</w:t>
+      </w:r>
+      <w:proofErr w:type="spellEnd"/>
+      <w:r>
+        <w:rPr>
+          <w:rFonts w:ascii="Arial" w:eastAsia="Arial" w:hAnsi="Arial" w:cs="Arial"/>
+          <w:sz w:val="24"/>
+          <w:szCs w:val="24"/>
+          <w:lang w:val="en-US"/>
+        </w:rPr>
+        <w:t xml:space="preserve"> '</w:t>
+      </w:r>
+    </w:p>
+    <w:p>
+      <w:pPr>
+        <w:spacing w:after="0"/>
+        <w:jc w:val="both"/>
+        <w:rPr>
+          <w:rFonts w:ascii="Arial" w:eastAsia="Arial" w:hAnsi="Arial" w:cs="Arial"/>
+          <w:sz w:val="24"/>
+          <w:szCs w:val="24"/>
+          <w:lang w:val="en-US"/>
+        </w:rPr>
+      </w:pPr>
+      <w:r>
+        <w:rPr>
+          <w:rFonts w:ascii="Arial" w:eastAsia="Arial" w:hAnsi="Arial" w:cs="Arial"/>
+          <w:sz w:val="24"/>
+          <w:szCs w:val="24"/>
+          <w:lang w:val="en-US"/>
         </w:rPr>
         <w:t xml:space="preserve">                                 || </w:t>
       </w:r>
@@ -2987,6 +3133,7 @@
           <w:rFonts w:ascii="Arial" w:eastAsia="Arial" w:hAnsi="Arial" w:cs="Arial"/>
           <w:sz w:val="24"/>
           <w:szCs w:val="24"/>
+          <w:lang w:val="en-US"/>
         </w:rPr>
         <w:t>j.hijos</w:t>
       </w:r>
@@ -2996,6 +3143,7 @@
           <w:rFonts w:ascii="Arial" w:eastAsia="Arial" w:hAnsi="Arial" w:cs="Arial"/>
           <w:sz w:val="24"/>
           <w:szCs w:val="24"/>
+          <w:lang w:val="en-US"/>
         </w:rPr>
         <w:t>.count</w:t>
       </w:r>
@@ -3009,84 +3157,148 @@
           <w:rFonts w:ascii="Arial" w:eastAsia="Arial" w:hAnsi="Arial" w:cs="Arial"/>
           <w:sz w:val="24"/>
           <w:szCs w:val="24"/>
-        </w:rPr>
-      </w:pPr>
-      <w:r>
-        <w:rPr>
-          <w:rFonts w:ascii="Arial" w:eastAsia="Arial" w:hAnsi="Arial" w:cs="Arial"/>
-          <w:sz w:val="24"/>
-          <w:szCs w:val="24"/>
-        </w:rPr>
-        <w:t xml:space="preserve">                                 || ' hijos');</w:t>
-      </w:r>
-    </w:p>
-    <w:p>
-      <w:pPr>
-        <w:spacing w:after="0"/>
-        <w:jc w:val="both"/>
-        <w:rPr>
-          <w:rFonts w:ascii="Arial" w:eastAsia="Arial" w:hAnsi="Arial" w:cs="Arial"/>
-          <w:sz w:val="24"/>
-          <w:szCs w:val="24"/>
-        </w:rPr>
-      </w:pPr>
-    </w:p>
-    <w:p>
-      <w:pPr>
-        <w:spacing w:after="0"/>
-        <w:jc w:val="both"/>
-        <w:rPr>
-          <w:rFonts w:ascii="Arial" w:eastAsia="Arial" w:hAnsi="Arial" w:cs="Arial"/>
-          <w:sz w:val="24"/>
-          <w:szCs w:val="24"/>
-        </w:rPr>
-      </w:pPr>
-      <w:r>
-        <w:rPr>
-          <w:rFonts w:ascii="Arial" w:eastAsia="Arial" w:hAnsi="Arial" w:cs="Arial"/>
-          <w:sz w:val="24"/>
-          <w:szCs w:val="24"/>
-        </w:rPr>
-        <w:t xml:space="preserve">        END IF;</w:t>
-      </w:r>
-    </w:p>
-    <w:p>
-      <w:pPr>
-        <w:spacing w:after="0"/>
-        <w:jc w:val="both"/>
-        <w:rPr>
-          <w:rFonts w:ascii="Arial" w:eastAsia="Arial" w:hAnsi="Arial" w:cs="Arial"/>
-          <w:sz w:val="24"/>
-          <w:szCs w:val="24"/>
-        </w:rPr>
-      </w:pPr>
-      <w:r>
-        <w:rPr>
-          <w:rFonts w:ascii="Arial" w:eastAsia="Arial" w:hAnsi="Arial" w:cs="Arial"/>
-          <w:sz w:val="24"/>
-          <w:szCs w:val="24"/>
-        </w:rPr>
-        <w:t xml:space="preserve">    END LOOP;</w:t>
-      </w:r>
-    </w:p>
-    <w:p>
-      <w:pPr>
-        <w:spacing w:after="0"/>
-        <w:jc w:val="both"/>
-        <w:rPr>
-          <w:rFonts w:ascii="Arial" w:eastAsia="Arial" w:hAnsi="Arial" w:cs="Arial"/>
-          <w:sz w:val="24"/>
-          <w:szCs w:val="24"/>
-        </w:rPr>
-      </w:pPr>
-      <w:r>
-        <w:rPr>
-          <w:rFonts w:ascii="Arial" w:eastAsia="Arial" w:hAnsi="Arial" w:cs="Arial"/>
-          <w:sz w:val="24"/>
-          <w:szCs w:val="24"/>
+          <w:lang w:val="en-US"/>
+        </w:rPr>
+      </w:pPr>
+      <w:r>
+        <w:rPr>
+          <w:rFonts w:ascii="Arial" w:eastAsia="Arial" w:hAnsi="Arial" w:cs="Arial"/>
+          <w:sz w:val="24"/>
+          <w:szCs w:val="24"/>
+          <w:lang w:val="en-US"/>
+        </w:rPr>
+        <w:t xml:space="preserve">                                 || ' </w:t>
+      </w:r>
+      <w:proofErr w:type="spellStart"/>
+      <w:r>
+        <w:rPr>
+          <w:rFonts w:ascii="Arial" w:eastAsia="Arial" w:hAnsi="Arial" w:cs="Arial"/>
+          <w:sz w:val="24"/>
+          <w:szCs w:val="24"/>
+          <w:lang w:val="en-US"/>
+        </w:rPr>
+        <w:t>hijos</w:t>
+      </w:r>
+      <w:proofErr w:type="spellEnd"/>
+      <w:r>
+        <w:rPr>
+          <w:rFonts w:ascii="Arial" w:eastAsia="Arial" w:hAnsi="Arial" w:cs="Arial"/>
+          <w:sz w:val="24"/>
+          <w:szCs w:val="24"/>
+          <w:lang w:val="en-US"/>
+        </w:rPr>
+        <w:t>'</w:t>
+      </w:r>
+      <w:proofErr w:type="gramStart"/>
+      <w:r>
+        <w:rPr>
+          <w:rFonts w:ascii="Arial" w:eastAsia="Arial" w:hAnsi="Arial" w:cs="Arial"/>
+          <w:sz w:val="24"/>
+          <w:szCs w:val="24"/>
+          <w:lang w:val="en-US"/>
+        </w:rPr>
+        <w:t>);</w:t>
+      </w:r>
+      <w:proofErr w:type="gramEnd"/>
+    </w:p>
+    <w:p>
+      <w:pPr>
+        <w:spacing w:after="0"/>
+        <w:jc w:val="both"/>
+        <w:rPr>
+          <w:rFonts w:ascii="Arial" w:eastAsia="Arial" w:hAnsi="Arial" w:cs="Arial"/>
+          <w:sz w:val="24"/>
+          <w:szCs w:val="24"/>
+          <w:lang w:val="en-US"/>
+        </w:rPr>
+      </w:pPr>
+    </w:p>
+    <w:p>
+      <w:pPr>
+        <w:spacing w:after="0"/>
+        <w:jc w:val="both"/>
+        <w:rPr>
+          <w:rFonts w:ascii="Arial" w:eastAsia="Arial" w:hAnsi="Arial" w:cs="Arial"/>
+          <w:sz w:val="24"/>
+          <w:szCs w:val="24"/>
+          <w:lang w:val="en-US"/>
+        </w:rPr>
+      </w:pPr>
+      <w:r>
+        <w:rPr>
+          <w:rFonts w:ascii="Arial" w:eastAsia="Arial" w:hAnsi="Arial" w:cs="Arial"/>
+          <w:sz w:val="24"/>
+          <w:szCs w:val="24"/>
+          <w:lang w:val="en-US"/>
+        </w:rPr>
+        <w:t xml:space="preserve">        END </w:t>
+      </w:r>
+      <w:proofErr w:type="gramStart"/>
+      <w:r>
+        <w:rPr>
+          <w:rFonts w:ascii="Arial" w:eastAsia="Arial" w:hAnsi="Arial" w:cs="Arial"/>
+          <w:sz w:val="24"/>
+          <w:szCs w:val="24"/>
+          <w:lang w:val="en-US"/>
+        </w:rPr>
+        <w:t>IF;</w:t>
+      </w:r>
+      <w:proofErr w:type="gramEnd"/>
+    </w:p>
+    <w:p>
+      <w:pPr>
+        <w:spacing w:after="0"/>
+        <w:jc w:val="both"/>
+        <w:rPr>
+          <w:rFonts w:ascii="Arial" w:eastAsia="Arial" w:hAnsi="Arial" w:cs="Arial"/>
+          <w:sz w:val="24"/>
+          <w:szCs w:val="24"/>
+          <w:lang w:val="en-US"/>
+        </w:rPr>
+      </w:pPr>
+      <w:r>
+        <w:rPr>
+          <w:rFonts w:ascii="Arial" w:eastAsia="Arial" w:hAnsi="Arial" w:cs="Arial"/>
+          <w:sz w:val="24"/>
+          <w:szCs w:val="24"/>
+          <w:lang w:val="en-US"/>
+        </w:rPr>
+        <w:t xml:space="preserve">    END </w:t>
+      </w:r>
+      <w:proofErr w:type="gramStart"/>
+      <w:r>
+        <w:rPr>
+          <w:rFonts w:ascii="Arial" w:eastAsia="Arial" w:hAnsi="Arial" w:cs="Arial"/>
+          <w:sz w:val="24"/>
+          <w:szCs w:val="24"/>
+          <w:lang w:val="en-US"/>
+        </w:rPr>
+        <w:t>LOOP;</w:t>
+      </w:r>
+      <w:proofErr w:type="gramEnd"/>
+    </w:p>
+    <w:p>
+      <w:pPr>
+        <w:spacing w:after="0"/>
+        <w:jc w:val="both"/>
+        <w:rPr>
+          <w:rFonts w:ascii="Arial" w:eastAsia="Arial" w:hAnsi="Arial" w:cs="Arial"/>
+          <w:sz w:val="24"/>
+          <w:szCs w:val="24"/>
+          <w:lang w:val="en-US"/>
+        </w:rPr>
+      </w:pPr>
+      <w:proofErr w:type="gramStart"/>
+      <w:r>
+        <w:rPr>
+          <w:rFonts w:ascii="Arial" w:eastAsia="Arial" w:hAnsi="Arial" w:cs="Arial"/>
+          <w:sz w:val="24"/>
+          <w:szCs w:val="24"/>
+          <w:lang w:val="en-US"/>
         </w:rPr>
         <w:t>END;</w:t>
       </w:r>
+      <w:proofErr w:type="gramEnd"/>
     </w:p>
     <w:p>
       <w:pPr>
@@ -3403,6 +3615,7 @@
           <w:b/>
           <w:sz w:val="24"/>
           <w:szCs w:val="24"/>
+          <w:lang w:val="en-US"/>
         </w:rPr>
       </w:pPr>
       <w:r>
@@ -3411,8 +3624,8 @@
           <w:b/>
           <w:sz w:val="24"/>
           <w:szCs w:val="24"/>
-        </w:rPr>
-        <w:lastRenderedPageBreak/>
+          <w:lang w:val="en-US"/>
+        </w:rPr>
         <w:t>RESPUESTA:</w:t>
       </w:r>
     </w:p>
@@ -3424,54 +3637,71 @@
           <w:rFonts w:ascii="Arial" w:eastAsia="Arial" w:hAnsi="Arial" w:cs="Arial"/>
           <w:sz w:val="24"/>
           <w:szCs w:val="24"/>
-        </w:rPr>
-      </w:pPr>
-    </w:p>
-    <w:p>
-      <w:pPr>
-        <w:spacing w:after="0"/>
-        <w:jc w:val="both"/>
-        <w:rPr>
-          <w:rFonts w:ascii="Arial" w:eastAsia="Arial" w:hAnsi="Arial" w:cs="Arial"/>
-          <w:sz w:val="24"/>
-          <w:szCs w:val="24"/>
-        </w:rPr>
-      </w:pPr>
-      <w:r>
-        <w:rPr>
-          <w:rFonts w:ascii="Arial" w:eastAsia="Arial" w:hAnsi="Arial" w:cs="Arial"/>
-          <w:sz w:val="24"/>
-          <w:szCs w:val="24"/>
-        </w:rPr>
-        <w:t>SET SERVEROUTPUT ON;</w:t>
-      </w:r>
-    </w:p>
-    <w:p>
-      <w:pPr>
-        <w:spacing w:after="0"/>
-        <w:jc w:val="both"/>
-        <w:rPr>
-          <w:rFonts w:ascii="Arial" w:eastAsia="Arial" w:hAnsi="Arial" w:cs="Arial"/>
-          <w:sz w:val="24"/>
-          <w:szCs w:val="24"/>
-        </w:rPr>
-      </w:pPr>
-    </w:p>
-    <w:p>
-      <w:pPr>
-        <w:spacing w:after="0"/>
-        <w:jc w:val="both"/>
-        <w:rPr>
-          <w:rFonts w:ascii="Arial" w:eastAsia="Arial" w:hAnsi="Arial" w:cs="Arial"/>
-          <w:sz w:val="24"/>
-          <w:szCs w:val="24"/>
-        </w:rPr>
-      </w:pPr>
-      <w:r>
-        <w:rPr>
-          <w:rFonts w:ascii="Arial" w:eastAsia="Arial" w:hAnsi="Arial" w:cs="Arial"/>
-          <w:sz w:val="24"/>
-          <w:szCs w:val="24"/>
+          <w:lang w:val="en-US"/>
+        </w:rPr>
+      </w:pPr>
+    </w:p>
+    <w:p>
+      <w:pPr>
+        <w:spacing w:after="0"/>
+        <w:jc w:val="both"/>
+        <w:rPr>
+          <w:rFonts w:ascii="Arial" w:eastAsia="Arial" w:hAnsi="Arial" w:cs="Arial"/>
+          <w:sz w:val="24"/>
+          <w:szCs w:val="24"/>
+          <w:lang w:val="en-US"/>
+        </w:rPr>
+      </w:pPr>
+      <w:r>
+        <w:rPr>
+          <w:rFonts w:ascii="Arial" w:eastAsia="Arial" w:hAnsi="Arial" w:cs="Arial"/>
+          <w:sz w:val="24"/>
+          <w:szCs w:val="24"/>
+          <w:lang w:val="en-US"/>
+        </w:rPr>
+        <w:t xml:space="preserve">SET SERVEROUTPUT </w:t>
+      </w:r>
+      <w:proofErr w:type="gramStart"/>
+      <w:r>
+        <w:rPr>
+          <w:rFonts w:ascii="Arial" w:eastAsia="Arial" w:hAnsi="Arial" w:cs="Arial"/>
+          <w:sz w:val="24"/>
+          <w:szCs w:val="24"/>
+          <w:lang w:val="en-US"/>
+        </w:rPr>
+        <w:t>ON;</w:t>
+      </w:r>
+      <w:proofErr w:type="gramEnd"/>
+    </w:p>
+    <w:p>
+      <w:pPr>
+        <w:spacing w:after="0"/>
+        <w:jc w:val="both"/>
+        <w:rPr>
+          <w:rFonts w:ascii="Arial" w:eastAsia="Arial" w:hAnsi="Arial" w:cs="Arial"/>
+          <w:sz w:val="24"/>
+          <w:szCs w:val="24"/>
+          <w:lang w:val="en-US"/>
+        </w:rPr>
+      </w:pPr>
+    </w:p>
+    <w:p>
+      <w:pPr>
+        <w:spacing w:after="0"/>
+        <w:jc w:val="both"/>
+        <w:rPr>
+          <w:rFonts w:ascii="Arial" w:eastAsia="Arial" w:hAnsi="Arial" w:cs="Arial"/>
+          <w:sz w:val="24"/>
+          <w:szCs w:val="24"/>
+          <w:lang w:val="en-US"/>
+        </w:rPr>
+      </w:pPr>
+      <w:r>
+        <w:rPr>
+          <w:rFonts w:ascii="Arial" w:eastAsia="Arial" w:hAnsi="Arial" w:cs="Arial"/>
+          <w:sz w:val="24"/>
+          <w:szCs w:val="24"/>
+          <w:lang w:val="en-US"/>
         </w:rPr>
         <w:t>DECLARE</w:t>
       </w:r>
@@ -3484,13 +3714,15 @@
           <w:rFonts w:ascii="Arial" w:eastAsia="Arial" w:hAnsi="Arial" w:cs="Arial"/>
           <w:sz w:val="24"/>
           <w:szCs w:val="24"/>
-        </w:rPr>
-      </w:pPr>
-      <w:r>
-        <w:rPr>
-          <w:rFonts w:ascii="Arial" w:eastAsia="Arial" w:hAnsi="Arial" w:cs="Arial"/>
-          <w:sz w:val="24"/>
-          <w:szCs w:val="24"/>
+          <w:lang w:val="en-US"/>
+        </w:rPr>
+      </w:pPr>
+      <w:r>
+        <w:rPr>
+          <w:rFonts w:ascii="Arial" w:eastAsia="Arial" w:hAnsi="Arial" w:cs="Arial"/>
+          <w:sz w:val="24"/>
+          <w:szCs w:val="24"/>
+          <w:lang w:val="en-US"/>
         </w:rPr>
         <w:t xml:space="preserve">    CURSOR </w:t>
       </w:r>
@@ -3500,6 +3732,7 @@
           <w:rFonts w:ascii="Arial" w:eastAsia="Arial" w:hAnsi="Arial" w:cs="Arial"/>
           <w:sz w:val="24"/>
           <w:szCs w:val="24"/>
+          <w:lang w:val="en-US"/>
         </w:rPr>
         <w:t>fcur</w:t>
       </w:r>
@@ -3509,25 +3742,39 @@
           <w:rFonts w:ascii="Arial" w:eastAsia="Arial" w:hAnsi="Arial" w:cs="Arial"/>
           <w:sz w:val="24"/>
           <w:szCs w:val="24"/>
-        </w:rPr>
-        <w:t xml:space="preserve"> IS</w:t>
-      </w:r>
-    </w:p>
-    <w:p>
-      <w:pPr>
-        <w:spacing w:after="0"/>
-        <w:jc w:val="both"/>
-        <w:rPr>
-          <w:rFonts w:ascii="Arial" w:eastAsia="Arial" w:hAnsi="Arial" w:cs="Arial"/>
-          <w:sz w:val="24"/>
-          <w:szCs w:val="24"/>
-        </w:rPr>
-      </w:pPr>
-      <w:r>
-        <w:rPr>
-          <w:rFonts w:ascii="Arial" w:eastAsia="Arial" w:hAnsi="Arial" w:cs="Arial"/>
-          <w:sz w:val="24"/>
-          <w:szCs w:val="24"/>
+          <w:lang w:val="en-US"/>
+        </w:rPr>
+        <w:t xml:space="preserve"> </w:t>
+      </w:r>
+      <w:proofErr w:type="gramStart"/>
+      <w:r>
+        <w:rPr>
+          <w:rFonts w:ascii="Arial" w:eastAsia="Arial" w:hAnsi="Arial" w:cs="Arial"/>
+          <w:sz w:val="24"/>
+          <w:szCs w:val="24"/>
+          <w:lang w:val="en-US"/>
+        </w:rPr>
+        <w:t>IS</w:t>
+      </w:r>
+      <w:proofErr w:type="gramEnd"/>
+    </w:p>
+    <w:p>
+      <w:pPr>
+        <w:spacing w:after="0"/>
+        <w:jc w:val="both"/>
+        <w:rPr>
+          <w:rFonts w:ascii="Arial" w:eastAsia="Arial" w:hAnsi="Arial" w:cs="Arial"/>
+          <w:sz w:val="24"/>
+          <w:szCs w:val="24"/>
+          <w:lang w:val="en-US"/>
+        </w:rPr>
+      </w:pPr>
+      <w:r>
+        <w:rPr>
+          <w:rFonts w:ascii="Arial" w:eastAsia="Arial" w:hAnsi="Arial" w:cs="Arial"/>
+          <w:sz w:val="24"/>
+          <w:szCs w:val="24"/>
+          <w:lang w:val="en-US"/>
         </w:rPr>
         <w:t xml:space="preserve">    SELECT</w:t>
       </w:r>
@@ -3540,13 +3787,15 @@
           <w:rFonts w:ascii="Arial" w:eastAsia="Arial" w:hAnsi="Arial" w:cs="Arial"/>
           <w:sz w:val="24"/>
           <w:szCs w:val="24"/>
-        </w:rPr>
-      </w:pPr>
-      <w:r>
-        <w:rPr>
-          <w:rFonts w:ascii="Arial" w:eastAsia="Arial" w:hAnsi="Arial" w:cs="Arial"/>
-          <w:sz w:val="24"/>
-          <w:szCs w:val="24"/>
+          <w:lang w:val="en-US"/>
+        </w:rPr>
+      </w:pPr>
+      <w:r>
+        <w:rPr>
+          <w:rFonts w:ascii="Arial" w:eastAsia="Arial" w:hAnsi="Arial" w:cs="Arial"/>
+          <w:sz w:val="24"/>
+          <w:szCs w:val="24"/>
+          <w:lang w:val="en-US"/>
         </w:rPr>
         <w:t xml:space="preserve">        *</w:t>
       </w:r>
@@ -3559,13 +3808,15 @@
           <w:rFonts w:ascii="Arial" w:eastAsia="Arial" w:hAnsi="Arial" w:cs="Arial"/>
           <w:sz w:val="24"/>
           <w:szCs w:val="24"/>
-        </w:rPr>
-      </w:pPr>
-      <w:r>
-        <w:rPr>
-          <w:rFonts w:ascii="Arial" w:eastAsia="Arial" w:hAnsi="Arial" w:cs="Arial"/>
-          <w:sz w:val="24"/>
-          <w:szCs w:val="24"/>
+          <w:lang w:val="en-US"/>
+        </w:rPr>
+      </w:pPr>
+      <w:r>
+        <w:rPr>
+          <w:rFonts w:ascii="Arial" w:eastAsia="Arial" w:hAnsi="Arial" w:cs="Arial"/>
+          <w:sz w:val="24"/>
+          <w:szCs w:val="24"/>
+          <w:lang w:val="en-US"/>
         </w:rPr>
         <w:t xml:space="preserve">    FROM</w:t>
       </w:r>
@@ -3578,101 +3829,17 @@
           <w:rFonts w:ascii="Arial" w:eastAsia="Arial" w:hAnsi="Arial" w:cs="Arial"/>
           <w:sz w:val="24"/>
           <w:szCs w:val="24"/>
-        </w:rPr>
-      </w:pPr>
-      <w:r>
-        <w:rPr>
-          <w:rFonts w:ascii="Arial" w:eastAsia="Arial" w:hAnsi="Arial" w:cs="Arial"/>
-          <w:sz w:val="24"/>
-          <w:szCs w:val="24"/>
-        </w:rPr>
-        <w:t xml:space="preserve">        empleado;</w:t>
-      </w:r>
-    </w:p>
-    <w:p>
-      <w:pPr>
-        <w:spacing w:after="0"/>
-        <w:jc w:val="both"/>
-        <w:rPr>
-          <w:rFonts w:ascii="Arial" w:eastAsia="Arial" w:hAnsi="Arial" w:cs="Arial"/>
-          <w:sz w:val="24"/>
-          <w:szCs w:val="24"/>
-        </w:rPr>
-      </w:pPr>
-    </w:p>
-    <w:p>
-      <w:pPr>
-        <w:spacing w:after="0"/>
-        <w:jc w:val="both"/>
-        <w:rPr>
-          <w:rFonts w:ascii="Arial" w:eastAsia="Arial" w:hAnsi="Arial" w:cs="Arial"/>
-          <w:sz w:val="24"/>
-          <w:szCs w:val="24"/>
-        </w:rPr>
-      </w:pPr>
-      <w:r>
-        <w:rPr>
-          <w:rFonts w:ascii="Arial" w:eastAsia="Arial" w:hAnsi="Arial" w:cs="Arial"/>
-          <w:sz w:val="24"/>
-          <w:szCs w:val="24"/>
-        </w:rPr>
-        <w:t>BEGIN</w:t>
-      </w:r>
-    </w:p>
-    <w:p>
-      <w:pPr>
-        <w:spacing w:after="0"/>
-        <w:jc w:val="both"/>
-        <w:rPr>
-          <w:rFonts w:ascii="Arial" w:eastAsia="Arial" w:hAnsi="Arial" w:cs="Arial"/>
-          <w:sz w:val="24"/>
-          <w:szCs w:val="24"/>
-        </w:rPr>
-      </w:pPr>
-      <w:r>
-        <w:rPr>
-          <w:rFonts w:ascii="Arial" w:eastAsia="Arial" w:hAnsi="Arial" w:cs="Arial"/>
-          <w:sz w:val="24"/>
-          <w:szCs w:val="24"/>
-        </w:rPr>
-        <w:t xml:space="preserve">    FOR j IN </w:t>
-      </w:r>
-      <w:proofErr w:type="spellStart"/>
-      <w:r>
-        <w:rPr>
-          <w:rFonts w:ascii="Arial" w:eastAsia="Arial" w:hAnsi="Arial" w:cs="Arial"/>
-          <w:sz w:val="24"/>
-          <w:szCs w:val="24"/>
-        </w:rPr>
-        <w:t>fcur</w:t>
-      </w:r>
-      <w:proofErr w:type="spellEnd"/>
-      <w:r>
-        <w:rPr>
-          <w:rFonts w:ascii="Arial" w:eastAsia="Arial" w:hAnsi="Arial" w:cs="Arial"/>
-          <w:sz w:val="24"/>
-          <w:szCs w:val="24"/>
-        </w:rPr>
-        <w:t xml:space="preserve"> LOOP</w:t>
-      </w:r>
-    </w:p>
-    <w:p>
-      <w:pPr>
-        <w:spacing w:after="0"/>
-        <w:jc w:val="both"/>
-        <w:rPr>
-          <w:rFonts w:ascii="Arial" w:eastAsia="Arial" w:hAnsi="Arial" w:cs="Arial"/>
-          <w:sz w:val="24"/>
-          <w:szCs w:val="24"/>
-        </w:rPr>
-      </w:pPr>
-      <w:r>
-        <w:rPr>
-          <w:rFonts w:ascii="Arial" w:eastAsia="Arial" w:hAnsi="Arial" w:cs="Arial"/>
-          <w:sz w:val="24"/>
-          <w:szCs w:val="24"/>
-        </w:rPr>
-        <w:t xml:space="preserve">        IF </w:t>
+          <w:lang w:val="en-US"/>
+        </w:rPr>
+      </w:pPr>
+      <w:r>
+        <w:rPr>
+          <w:rFonts w:ascii="Arial" w:eastAsia="Arial" w:hAnsi="Arial" w:cs="Arial"/>
+          <w:sz w:val="24"/>
+          <w:szCs w:val="24"/>
+          <w:lang w:val="en-US"/>
+        </w:rPr>
+        <w:t xml:space="preserve">        </w:t>
       </w:r>
       <w:proofErr w:type="spellStart"/>
       <w:proofErr w:type="gramStart"/>
@@ -3681,17 +3848,84 @@
           <w:rFonts w:ascii="Arial" w:eastAsia="Arial" w:hAnsi="Arial" w:cs="Arial"/>
           <w:sz w:val="24"/>
           <w:szCs w:val="24"/>
-        </w:rPr>
-        <w:t>j.hijos</w:t>
+          <w:lang w:val="en-US"/>
+        </w:rPr>
+        <w:t>empleado</w:t>
+      </w:r>
+      <w:proofErr w:type="spellEnd"/>
+      <w:r>
+        <w:rPr>
+          <w:rFonts w:ascii="Arial" w:eastAsia="Arial" w:hAnsi="Arial" w:cs="Arial"/>
+          <w:sz w:val="24"/>
+          <w:szCs w:val="24"/>
+          <w:lang w:val="en-US"/>
+        </w:rPr>
+        <w:t>;</w:t>
       </w:r>
       <w:proofErr w:type="gramEnd"/>
-      <w:r>
-        <w:rPr>
-          <w:rFonts w:ascii="Arial" w:eastAsia="Arial" w:hAnsi="Arial" w:cs="Arial"/>
-          <w:sz w:val="24"/>
-          <w:szCs w:val="24"/>
-        </w:rPr>
-        <w:t>.EXISTS</w:t>
+    </w:p>
+    <w:p>
+      <w:pPr>
+        <w:spacing w:after="0"/>
+        <w:jc w:val="both"/>
+        <w:rPr>
+          <w:rFonts w:ascii="Arial" w:eastAsia="Arial" w:hAnsi="Arial" w:cs="Arial"/>
+          <w:sz w:val="24"/>
+          <w:szCs w:val="24"/>
+          <w:lang w:val="en-US"/>
+        </w:rPr>
+      </w:pPr>
+    </w:p>
+    <w:p>
+      <w:pPr>
+        <w:spacing w:after="0"/>
+        <w:jc w:val="both"/>
+        <w:rPr>
+          <w:rFonts w:ascii="Arial" w:eastAsia="Arial" w:hAnsi="Arial" w:cs="Arial"/>
+          <w:sz w:val="24"/>
+          <w:szCs w:val="24"/>
+          <w:lang w:val="en-US"/>
+        </w:rPr>
+      </w:pPr>
+      <w:r>
+        <w:rPr>
+          <w:rFonts w:ascii="Arial" w:eastAsia="Arial" w:hAnsi="Arial" w:cs="Arial"/>
+          <w:sz w:val="24"/>
+          <w:szCs w:val="24"/>
+          <w:lang w:val="en-US"/>
+        </w:rPr>
+        <w:t>BEGIN</w:t>
+      </w:r>
+    </w:p>
+    <w:p>
+      <w:pPr>
+        <w:spacing w:after="0"/>
+        <w:jc w:val="both"/>
+        <w:rPr>
+          <w:rFonts w:ascii="Arial" w:eastAsia="Arial" w:hAnsi="Arial" w:cs="Arial"/>
+          <w:sz w:val="24"/>
+          <w:szCs w:val="24"/>
+          <w:lang w:val="en-US"/>
+        </w:rPr>
+      </w:pPr>
+      <w:r>
+        <w:rPr>
+          <w:rFonts w:ascii="Arial" w:eastAsia="Arial" w:hAnsi="Arial" w:cs="Arial"/>
+          <w:sz w:val="24"/>
+          <w:szCs w:val="24"/>
+          <w:lang w:val="en-US"/>
+        </w:rPr>
+        <w:t xml:space="preserve">    FOR j IN </w:t>
+      </w:r>
+      <w:proofErr w:type="spellStart"/>
+      <w:r>
+        <w:rPr>
+          <w:rFonts w:ascii="Arial" w:eastAsia="Arial" w:hAnsi="Arial" w:cs="Arial"/>
+          <w:sz w:val="24"/>
+          <w:szCs w:val="24"/>
+          <w:lang w:val="en-US"/>
+        </w:rPr>
+        <w:t>fcur</w:t>
       </w:r>
       <w:proofErr w:type="spellEnd"/>
       <w:r>
@@ -3699,82 +3933,30 @@
           <w:rFonts w:ascii="Arial" w:eastAsia="Arial" w:hAnsi="Arial" w:cs="Arial"/>
           <w:sz w:val="24"/>
           <w:szCs w:val="24"/>
-        </w:rPr>
-        <w:t>(1) THEN</w:t>
-      </w:r>
-    </w:p>
-    <w:p>
-      <w:pPr>
-        <w:spacing w:after="0"/>
-        <w:jc w:val="both"/>
-        <w:rPr>
-          <w:rFonts w:ascii="Arial" w:eastAsia="Arial" w:hAnsi="Arial" w:cs="Arial"/>
-          <w:sz w:val="24"/>
-          <w:szCs w:val="24"/>
-        </w:rPr>
-      </w:pPr>
-      <w:r>
-        <w:rPr>
-          <w:rFonts w:ascii="Arial" w:eastAsia="Arial" w:hAnsi="Arial" w:cs="Arial"/>
-          <w:sz w:val="24"/>
-          <w:szCs w:val="24"/>
-        </w:rPr>
-        <w:t xml:space="preserve">            </w:t>
-      </w:r>
-      <w:proofErr w:type="spellStart"/>
-      <w:r>
-        <w:rPr>
-          <w:rFonts w:ascii="Arial" w:eastAsia="Arial" w:hAnsi="Arial" w:cs="Arial"/>
-          <w:sz w:val="24"/>
-          <w:szCs w:val="24"/>
-        </w:rPr>
-        <w:t>dbms_output.put_</w:t>
-      </w:r>
-      <w:proofErr w:type="gramStart"/>
-      <w:r>
-        <w:rPr>
-          <w:rFonts w:ascii="Arial" w:eastAsia="Arial" w:hAnsi="Arial" w:cs="Arial"/>
-          <w:sz w:val="24"/>
-          <w:szCs w:val="24"/>
-        </w:rPr>
-        <w:t>line</w:t>
-      </w:r>
-      <w:proofErr w:type="spellEnd"/>
-      <w:r>
-        <w:rPr>
-          <w:rFonts w:ascii="Arial" w:eastAsia="Arial" w:hAnsi="Arial" w:cs="Arial"/>
-          <w:sz w:val="24"/>
-          <w:szCs w:val="24"/>
-        </w:rPr>
-        <w:t>(</w:t>
-      </w:r>
-      <w:proofErr w:type="gramEnd"/>
-      <w:r>
-        <w:rPr>
-          <w:rFonts w:ascii="Arial" w:eastAsia="Arial" w:hAnsi="Arial" w:cs="Arial"/>
-          <w:sz w:val="24"/>
-          <w:szCs w:val="24"/>
-        </w:rPr>
-        <w:t>'IDEMP: '</w:t>
-      </w:r>
-    </w:p>
-    <w:p>
-      <w:pPr>
-        <w:spacing w:after="0"/>
-        <w:jc w:val="both"/>
-        <w:rPr>
-          <w:rFonts w:ascii="Arial" w:eastAsia="Arial" w:hAnsi="Arial" w:cs="Arial"/>
-          <w:sz w:val="24"/>
-          <w:szCs w:val="24"/>
-        </w:rPr>
-      </w:pPr>
-      <w:r>
-        <w:rPr>
-          <w:rFonts w:ascii="Arial" w:eastAsia="Arial" w:hAnsi="Arial" w:cs="Arial"/>
-          <w:sz w:val="24"/>
-          <w:szCs w:val="24"/>
-        </w:rPr>
-        <w:t xml:space="preserve">                                 || </w:t>
+          <w:lang w:val="en-US"/>
+        </w:rPr>
+        <w:t xml:space="preserve"> LOOP</w:t>
+      </w:r>
+    </w:p>
+    <w:p>
+      <w:pPr>
+        <w:spacing w:after="0"/>
+        <w:jc w:val="both"/>
+        <w:rPr>
+          <w:rFonts w:ascii="Arial" w:eastAsia="Arial" w:hAnsi="Arial" w:cs="Arial"/>
+          <w:sz w:val="24"/>
+          <w:szCs w:val="24"/>
+          <w:lang w:val="en-US"/>
+        </w:rPr>
+      </w:pPr>
+      <w:r>
+        <w:rPr>
+          <w:rFonts w:ascii="Arial" w:eastAsia="Arial" w:hAnsi="Arial" w:cs="Arial"/>
+          <w:sz w:val="24"/>
+          <w:szCs w:val="24"/>
+          <w:lang w:val="en-US"/>
+        </w:rPr>
+        <w:t xml:space="preserve">        IF </w:t>
       </w:r>
       <w:proofErr w:type="spellStart"/>
       <w:proofErr w:type="gramStart"/>
@@ -3783,8 +3965,176 @@
           <w:rFonts w:ascii="Arial" w:eastAsia="Arial" w:hAnsi="Arial" w:cs="Arial"/>
           <w:sz w:val="24"/>
           <w:szCs w:val="24"/>
+          <w:lang w:val="en-US"/>
+        </w:rPr>
+        <w:t>j.hijos</w:t>
+      </w:r>
+      <w:proofErr w:type="gramEnd"/>
+      <w:r>
+        <w:rPr>
+          <w:rFonts w:ascii="Arial" w:eastAsia="Arial" w:hAnsi="Arial" w:cs="Arial"/>
+          <w:sz w:val="24"/>
+          <w:szCs w:val="24"/>
+          <w:lang w:val="en-US"/>
+        </w:rPr>
+        <w:t>.EXISTS</w:t>
+      </w:r>
+      <w:proofErr w:type="spellEnd"/>
+      <w:r>
+        <w:rPr>
+          <w:rFonts w:ascii="Arial" w:eastAsia="Arial" w:hAnsi="Arial" w:cs="Arial"/>
+          <w:sz w:val="24"/>
+          <w:szCs w:val="24"/>
+          <w:lang w:val="en-US"/>
+        </w:rPr>
+        <w:t>(1) THEN</w:t>
+      </w:r>
+    </w:p>
+    <w:p>
+      <w:pPr>
+        <w:spacing w:after="0"/>
+        <w:jc w:val="both"/>
+        <w:rPr>
+          <w:rFonts w:ascii="Arial" w:eastAsia="Arial" w:hAnsi="Arial" w:cs="Arial"/>
+          <w:sz w:val="24"/>
+          <w:szCs w:val="24"/>
+          <w:lang w:val="en-US"/>
+        </w:rPr>
+      </w:pPr>
+      <w:r>
+        <w:rPr>
+          <w:rFonts w:ascii="Arial" w:eastAsia="Arial" w:hAnsi="Arial" w:cs="Arial"/>
+          <w:sz w:val="24"/>
+          <w:szCs w:val="24"/>
+          <w:lang w:val="en-US"/>
+        </w:rPr>
+        <w:t xml:space="preserve">            </w:t>
+      </w:r>
+      <w:proofErr w:type="spellStart"/>
+      <w:r>
+        <w:rPr>
+          <w:rFonts w:ascii="Arial" w:eastAsia="Arial" w:hAnsi="Arial" w:cs="Arial"/>
+          <w:sz w:val="24"/>
+          <w:szCs w:val="24"/>
+          <w:lang w:val="en-US"/>
+        </w:rPr>
+        <w:t>dbms_output.put_</w:t>
+      </w:r>
+      <w:proofErr w:type="gramStart"/>
+      <w:r>
+        <w:rPr>
+          <w:rFonts w:ascii="Arial" w:eastAsia="Arial" w:hAnsi="Arial" w:cs="Arial"/>
+          <w:sz w:val="24"/>
+          <w:szCs w:val="24"/>
+          <w:lang w:val="en-US"/>
+        </w:rPr>
+        <w:t>line</w:t>
+      </w:r>
+      <w:proofErr w:type="spellEnd"/>
+      <w:r>
+        <w:rPr>
+          <w:rFonts w:ascii="Arial" w:eastAsia="Arial" w:hAnsi="Arial" w:cs="Arial"/>
+          <w:sz w:val="24"/>
+          <w:szCs w:val="24"/>
+          <w:lang w:val="en-US"/>
+        </w:rPr>
+        <w:t>(</w:t>
+      </w:r>
+      <w:proofErr w:type="gramEnd"/>
+      <w:r>
+        <w:rPr>
+          <w:rFonts w:ascii="Arial" w:eastAsia="Arial" w:hAnsi="Arial" w:cs="Arial"/>
+          <w:sz w:val="24"/>
+          <w:szCs w:val="24"/>
+          <w:lang w:val="en-US"/>
+        </w:rPr>
+        <w:t>'IDEMP: '</w:t>
+      </w:r>
+    </w:p>
+    <w:p>
+      <w:pPr>
+        <w:spacing w:after="0"/>
+        <w:jc w:val="both"/>
+        <w:rPr>
+          <w:rFonts w:ascii="Arial" w:eastAsia="Arial" w:hAnsi="Arial" w:cs="Arial"/>
+          <w:sz w:val="24"/>
+          <w:szCs w:val="24"/>
+        </w:rPr>
+      </w:pPr>
+      <w:r>
+        <w:rPr>
+          <w:rFonts w:ascii="Arial" w:eastAsia="Arial" w:hAnsi="Arial" w:cs="Arial"/>
+          <w:sz w:val="24"/>
+          <w:szCs w:val="24"/>
+          <w:lang w:val="en-US"/>
+        </w:rPr>
+        <w:t xml:space="preserve">                                 </w:t>
+      </w:r>
+      <w:r>
+        <w:rPr>
+          <w:rFonts w:ascii="Arial" w:eastAsia="Arial" w:hAnsi="Arial" w:cs="Arial"/>
+          <w:sz w:val="24"/>
+          <w:szCs w:val="24"/>
+        </w:rPr>
+        <w:t xml:space="preserve">|| </w:t>
+      </w:r>
+      <w:proofErr w:type="gramStart"/>
+      <w:r>
+        <w:rPr>
+          <w:rFonts w:ascii="Arial" w:eastAsia="Arial" w:hAnsi="Arial" w:cs="Arial"/>
+          <w:sz w:val="24"/>
+          <w:szCs w:val="24"/>
         </w:rPr>
         <w:t>j.idemp</w:t>
+      </w:r>
+      <w:proofErr w:type="gramEnd"/>
+    </w:p>
+    <w:p>
+      <w:pPr>
+        <w:spacing w:after="0"/>
+        <w:jc w:val="both"/>
+        <w:rPr>
+          <w:rFonts w:ascii="Arial" w:eastAsia="Arial" w:hAnsi="Arial" w:cs="Arial"/>
+          <w:sz w:val="24"/>
+          <w:szCs w:val="24"/>
+        </w:rPr>
+      </w:pPr>
+      <w:r>
+        <w:rPr>
+          <w:rFonts w:ascii="Arial" w:eastAsia="Arial" w:hAnsi="Arial" w:cs="Arial"/>
+          <w:sz w:val="24"/>
+          <w:szCs w:val="24"/>
+        </w:rPr>
+        <w:t xml:space="preserve">                                 || ' NOMBRE: '</w:t>
+      </w:r>
+    </w:p>
+    <w:p>
+      <w:pPr>
+        <w:spacing w:after="0"/>
+        <w:jc w:val="both"/>
+        <w:rPr>
+          <w:rFonts w:ascii="Arial" w:eastAsia="Arial" w:hAnsi="Arial" w:cs="Arial"/>
+          <w:sz w:val="24"/>
+          <w:szCs w:val="24"/>
+        </w:rPr>
+      </w:pPr>
+      <w:r>
+        <w:rPr>
+          <w:rFonts w:ascii="Arial" w:eastAsia="Arial" w:hAnsi="Arial" w:cs="Arial"/>
+          <w:sz w:val="24"/>
+          <w:szCs w:val="24"/>
+        </w:rPr>
+        <w:t xml:space="preserve">                                 || </w:t>
+      </w:r>
+      <w:proofErr w:type="spellStart"/>
+      <w:proofErr w:type="gramStart"/>
+      <w:r>
+        <w:rPr>
+          <w:rFonts w:ascii="Arial" w:eastAsia="Arial" w:hAnsi="Arial" w:cs="Arial"/>
+          <w:sz w:val="24"/>
+          <w:szCs w:val="24"/>
+        </w:rPr>
+        <w:t>j.nombre</w:t>
       </w:r>
       <w:proofErr w:type="spellEnd"/>
       <w:proofErr w:type="gramEnd"/>
@@ -3805,7 +4155,7 @@
           <w:sz w:val="24"/>
           <w:szCs w:val="24"/>
         </w:rPr>
-        <w:t xml:space="preserve">                                 || ' NOMBRE: '</w:t>
+        <w:t xml:space="preserve">                                 || ' APELLIDOS: '</w:t>
       </w:r>
     </w:p>
     <w:p>
@@ -3834,7 +4184,7 @@
           <w:sz w:val="24"/>
           <w:szCs w:val="24"/>
         </w:rPr>
-        <w:t>j.nombre</w:t>
+        <w:t>j.apellidos</w:t>
       </w:r>
       <w:proofErr w:type="spellEnd"/>
       <w:proofErr w:type="gramEnd"/>
@@ -3855,26 +4205,54 @@
           <w:sz w:val="24"/>
           <w:szCs w:val="24"/>
         </w:rPr>
-        <w:t xml:space="preserve">                                 || ' APELLIDOS: '</w:t>
-      </w:r>
-    </w:p>
-    <w:p>
-      <w:pPr>
-        <w:spacing w:after="0"/>
-        <w:jc w:val="both"/>
-        <w:rPr>
-          <w:rFonts w:ascii="Arial" w:eastAsia="Arial" w:hAnsi="Arial" w:cs="Arial"/>
-          <w:sz w:val="24"/>
-          <w:szCs w:val="24"/>
-        </w:rPr>
-      </w:pPr>
-      <w:r>
-        <w:rPr>
-          <w:rFonts w:ascii="Arial" w:eastAsia="Arial" w:hAnsi="Arial" w:cs="Arial"/>
-          <w:sz w:val="24"/>
-          <w:szCs w:val="24"/>
-        </w:rPr>
-        <w:t xml:space="preserve">                                 || </w:t>
+        <w:t xml:space="preserve">                                 || ' total de hijos </w:t>
+      </w:r>
+      <w:proofErr w:type="gramStart"/>
+      <w:r>
+        <w:rPr>
+          <w:rFonts w:ascii="Arial" w:eastAsia="Arial" w:hAnsi="Arial" w:cs="Arial"/>
+          <w:sz w:val="24"/>
+          <w:szCs w:val="24"/>
+        </w:rPr>
+        <w:t>es :</w:t>
+      </w:r>
+      <w:proofErr w:type="gramEnd"/>
+      <w:r>
+        <w:rPr>
+          <w:rFonts w:ascii="Arial" w:eastAsia="Arial" w:hAnsi="Arial" w:cs="Arial"/>
+          <w:sz w:val="24"/>
+          <w:szCs w:val="24"/>
+        </w:rPr>
+        <w:t xml:space="preserve"> '</w:t>
+      </w:r>
+    </w:p>
+    <w:p>
+      <w:pPr>
+        <w:spacing w:after="0"/>
+        <w:jc w:val="both"/>
+        <w:rPr>
+          <w:rFonts w:ascii="Arial" w:eastAsia="Arial" w:hAnsi="Arial" w:cs="Arial"/>
+          <w:sz w:val="24"/>
+          <w:szCs w:val="24"/>
+          <w:lang w:val="en-US"/>
+        </w:rPr>
+      </w:pPr>
+      <w:r>
+        <w:rPr>
+          <w:rFonts w:ascii="Arial" w:eastAsia="Arial" w:hAnsi="Arial" w:cs="Arial"/>
+          <w:sz w:val="24"/>
+          <w:szCs w:val="24"/>
+        </w:rPr>
+        <w:t xml:space="preserve">                                 </w:t>
+      </w:r>
+      <w:r>
+        <w:rPr>
+          <w:rFonts w:ascii="Arial" w:eastAsia="Arial" w:hAnsi="Arial" w:cs="Arial"/>
+          <w:sz w:val="24"/>
+          <w:szCs w:val="24"/>
+          <w:lang w:val="en-US"/>
+        </w:rPr>
+        <w:t xml:space="preserve">|| </w:t>
       </w:r>
       <w:proofErr w:type="spellStart"/>
       <w:proofErr w:type="gramStart"/>
@@ -3883,10 +4261,73 @@
           <w:rFonts w:ascii="Arial" w:eastAsia="Arial" w:hAnsi="Arial" w:cs="Arial"/>
           <w:sz w:val="24"/>
           <w:szCs w:val="24"/>
-        </w:rPr>
-        <w:t>j.apellidos</w:t>
+          <w:lang w:val="en-US"/>
+        </w:rPr>
+        <w:t>j.hijos</w:t>
+      </w:r>
+      <w:proofErr w:type="gramEnd"/>
+      <w:r>
+        <w:rPr>
+          <w:rFonts w:ascii="Arial" w:eastAsia="Arial" w:hAnsi="Arial" w:cs="Arial"/>
+          <w:sz w:val="24"/>
+          <w:szCs w:val="24"/>
+          <w:lang w:val="en-US"/>
+        </w:rPr>
+        <w:t>.count</w:t>
       </w:r>
       <w:proofErr w:type="spellEnd"/>
+      <w:r>
+        <w:rPr>
+          <w:rFonts w:ascii="Arial" w:eastAsia="Arial" w:hAnsi="Arial" w:cs="Arial"/>
+          <w:sz w:val="24"/>
+          <w:szCs w:val="24"/>
+          <w:lang w:val="en-US"/>
+        </w:rPr>
+        <w:t>);</w:t>
+      </w:r>
+    </w:p>
+    <w:p>
+      <w:pPr>
+        <w:spacing w:after="0"/>
+        <w:jc w:val="both"/>
+        <w:rPr>
+          <w:rFonts w:ascii="Arial" w:eastAsia="Arial" w:hAnsi="Arial" w:cs="Arial"/>
+          <w:sz w:val="24"/>
+          <w:szCs w:val="24"/>
+          <w:lang w:val="en-US"/>
+        </w:rPr>
+      </w:pPr>
+    </w:p>
+    <w:p>
+      <w:pPr>
+        <w:spacing w:after="0"/>
+        <w:jc w:val="both"/>
+        <w:rPr>
+          <w:rFonts w:ascii="Arial" w:eastAsia="Arial" w:hAnsi="Arial" w:cs="Arial"/>
+          <w:sz w:val="24"/>
+          <w:szCs w:val="24"/>
+          <w:lang w:val="en-US"/>
+        </w:rPr>
+      </w:pPr>
+      <w:r>
+        <w:rPr>
+          <w:rFonts w:ascii="Arial" w:eastAsia="Arial" w:hAnsi="Arial" w:cs="Arial"/>
+          <w:sz w:val="24"/>
+          <w:szCs w:val="24"/>
+          <w:lang w:val="en-US"/>
+        </w:rPr>
+        <w:t xml:space="preserve">        END </w:t>
+      </w:r>
+      <w:proofErr w:type="gramStart"/>
+      <w:r>
+        <w:rPr>
+          <w:rFonts w:ascii="Arial" w:eastAsia="Arial" w:hAnsi="Arial" w:cs="Arial"/>
+          <w:sz w:val="24"/>
+          <w:szCs w:val="24"/>
+          <w:lang w:val="en-US"/>
+        </w:rPr>
+        <w:t>IF;</w:t>
+      </w:r>
       <w:proofErr w:type="gramEnd"/>
     </w:p>
     <w:p>
@@ -3904,122 +4345,17 @@
           <w:rFonts w:ascii="Arial" w:eastAsia="Arial" w:hAnsi="Arial" w:cs="Arial"/>
           <w:sz w:val="24"/>
           <w:szCs w:val="24"/>
-        </w:rPr>
-        <w:t xml:space="preserve">                                 || ' total de hijos </w:t>
-      </w:r>
-      <w:proofErr w:type="gramStart"/>
-      <w:r>
-        <w:rPr>
-          <w:rFonts w:ascii="Arial" w:eastAsia="Arial" w:hAnsi="Arial" w:cs="Arial"/>
-          <w:sz w:val="24"/>
-          <w:szCs w:val="24"/>
-        </w:rPr>
-        <w:t>es :</w:t>
-      </w:r>
-      <w:proofErr w:type="gramEnd"/>
-      <w:r>
-        <w:rPr>
-          <w:rFonts w:ascii="Arial" w:eastAsia="Arial" w:hAnsi="Arial" w:cs="Arial"/>
-          <w:sz w:val="24"/>
-          <w:szCs w:val="24"/>
-        </w:rPr>
-        <w:t xml:space="preserve"> '</w:t>
-      </w:r>
-    </w:p>
-    <w:p>
-      <w:pPr>
-        <w:spacing w:after="0"/>
-        <w:jc w:val="both"/>
-        <w:rPr>
-          <w:rFonts w:ascii="Arial" w:eastAsia="Arial" w:hAnsi="Arial" w:cs="Arial"/>
-          <w:sz w:val="24"/>
-          <w:szCs w:val="24"/>
-        </w:rPr>
-      </w:pPr>
-      <w:r>
-        <w:rPr>
-          <w:rFonts w:ascii="Arial" w:eastAsia="Arial" w:hAnsi="Arial" w:cs="Arial"/>
-          <w:sz w:val="24"/>
-          <w:szCs w:val="24"/>
-        </w:rPr>
-        <w:t xml:space="preserve">                                 || </w:t>
-      </w:r>
-      <w:proofErr w:type="spellStart"/>
-      <w:proofErr w:type="gramStart"/>
-      <w:r>
-        <w:rPr>
-          <w:rFonts w:ascii="Arial" w:eastAsia="Arial" w:hAnsi="Arial" w:cs="Arial"/>
-          <w:sz w:val="24"/>
-          <w:szCs w:val="24"/>
-        </w:rPr>
-        <w:t>j.hijos</w:t>
-      </w:r>
-      <w:proofErr w:type="gramEnd"/>
-      <w:r>
-        <w:rPr>
-          <w:rFonts w:ascii="Arial" w:eastAsia="Arial" w:hAnsi="Arial" w:cs="Arial"/>
-          <w:sz w:val="24"/>
-          <w:szCs w:val="24"/>
-        </w:rPr>
-        <w:t>.count</w:t>
-      </w:r>
-      <w:proofErr w:type="spellEnd"/>
-      <w:r>
-        <w:rPr>
-          <w:rFonts w:ascii="Arial" w:eastAsia="Arial" w:hAnsi="Arial" w:cs="Arial"/>
-          <w:sz w:val="24"/>
-          <w:szCs w:val="24"/>
-        </w:rPr>
-        <w:t>);</w:t>
-      </w:r>
-    </w:p>
-    <w:p>
-      <w:pPr>
-        <w:spacing w:after="0"/>
-        <w:jc w:val="both"/>
-        <w:rPr>
-          <w:rFonts w:ascii="Arial" w:eastAsia="Arial" w:hAnsi="Arial" w:cs="Arial"/>
-          <w:sz w:val="24"/>
-          <w:szCs w:val="24"/>
-        </w:rPr>
-      </w:pPr>
-    </w:p>
-    <w:p>
-      <w:pPr>
-        <w:spacing w:after="0"/>
-        <w:jc w:val="both"/>
-        <w:rPr>
-          <w:rFonts w:ascii="Arial" w:eastAsia="Arial" w:hAnsi="Arial" w:cs="Arial"/>
-          <w:sz w:val="24"/>
-          <w:szCs w:val="24"/>
-        </w:rPr>
-      </w:pPr>
-      <w:r>
-        <w:rPr>
-          <w:rFonts w:ascii="Arial" w:eastAsia="Arial" w:hAnsi="Arial" w:cs="Arial"/>
-          <w:sz w:val="24"/>
-          <w:szCs w:val="24"/>
-        </w:rPr>
-        <w:t xml:space="preserve">        END IF;</w:t>
-      </w:r>
-    </w:p>
-    <w:p>
-      <w:pPr>
-        <w:spacing w:after="0"/>
-        <w:jc w:val="both"/>
-        <w:rPr>
-          <w:rFonts w:ascii="Arial" w:eastAsia="Arial" w:hAnsi="Arial" w:cs="Arial"/>
-          <w:sz w:val="24"/>
-          <w:szCs w:val="24"/>
-        </w:rPr>
-      </w:pPr>
-      <w:r>
-        <w:rPr>
-          <w:rFonts w:ascii="Arial" w:eastAsia="Arial" w:hAnsi="Arial" w:cs="Arial"/>
-          <w:sz w:val="24"/>
-          <w:szCs w:val="24"/>
-        </w:rPr>
-        <w:t xml:space="preserve">    END LOOP;</w:t>
+          <w:lang w:val="en-US"/>
+        </w:rPr>
+        <w:t xml:space="preserve">    </w:t>
+      </w:r>
+      <w:r>
+        <w:rPr>
+          <w:rFonts w:ascii="Arial" w:eastAsia="Arial" w:hAnsi="Arial" w:cs="Arial"/>
+          <w:sz w:val="24"/>
+          <w:szCs w:val="24"/>
+        </w:rPr>
+        <w:t>END LOOP;</w:t>
       </w:r>
     </w:p>
     <w:p>
@@ -4258,7 +4594,6 @@
           <w:sz w:val="24"/>
           <w:szCs w:val="24"/>
         </w:rPr>
-        <w:lastRenderedPageBreak/>
         <w:drawing>
           <wp:inline distT="0" distB="0" distL="0" distR="0" wp14:anchorId="5CAAEE2D" wp14:editId="24802976">
             <wp:extent cx="4114800" cy="1209675"/>
@@ -4502,6 +4837,7 @@
           <w:b/>
           <w:sz w:val="24"/>
           <w:szCs w:val="24"/>
+          <w:lang w:val="en-US"/>
         </w:rPr>
       </w:pPr>
       <w:r>
@@ -4510,6 +4846,7 @@
           <w:b/>
           <w:sz w:val="24"/>
           <w:szCs w:val="24"/>
+          <w:lang w:val="en-US"/>
         </w:rPr>
         <w:t>RESPUESTA:</w:t>
       </w:r>
@@ -4522,19 +4859,1545 @@
           <w:rFonts w:ascii="Arial" w:eastAsia="Arial" w:hAnsi="Arial" w:cs="Arial"/>
           <w:sz w:val="24"/>
           <w:szCs w:val="24"/>
-        </w:rPr>
-      </w:pPr>
-    </w:p>
-    <w:p>
-      <w:pPr>
-        <w:spacing w:after="0"/>
-        <w:jc w:val="both"/>
-        <w:rPr>
-          <w:rFonts w:ascii="Arial" w:eastAsia="Arial" w:hAnsi="Arial" w:cs="Arial"/>
-          <w:sz w:val="24"/>
-          <w:szCs w:val="24"/>
-        </w:rPr>
-      </w:pPr>
+          <w:lang w:val="en-US"/>
+        </w:rPr>
+      </w:pPr>
+    </w:p>
+    <w:p>
+      <w:pPr>
+        <w:spacing w:after="0"/>
+        <w:jc w:val="both"/>
+        <w:rPr>
+          <w:rFonts w:ascii="Arial" w:eastAsia="Arial" w:hAnsi="Arial" w:cs="Arial"/>
+          <w:sz w:val="24"/>
+          <w:szCs w:val="24"/>
+          <w:lang w:val="en-US"/>
+        </w:rPr>
+      </w:pPr>
+      <w:r>
+        <w:rPr>
+          <w:rFonts w:ascii="Arial" w:eastAsia="Arial" w:hAnsi="Arial" w:cs="Arial"/>
+          <w:sz w:val="24"/>
+          <w:szCs w:val="24"/>
+          <w:lang w:val="en-US"/>
+        </w:rPr>
+        <w:t>SET SERVEROUTPUT ON;</w:t>
+      </w:r>
+    </w:p>
+    <w:p>
+      <w:pPr>
+        <w:spacing w:after="0"/>
+        <w:jc w:val="both"/>
+        <w:rPr>
+          <w:rFonts w:ascii="Arial" w:eastAsia="Arial" w:hAnsi="Arial" w:cs="Arial"/>
+          <w:sz w:val="24"/>
+          <w:szCs w:val="24"/>
+          <w:lang w:val="en-US"/>
+        </w:rPr>
+      </w:pPr>
+    </w:p>
+    <w:p>
+      <w:pPr>
+        <w:spacing w:after="0"/>
+        <w:jc w:val="both"/>
+        <w:rPr>
+          <w:rFonts w:ascii="Arial" w:eastAsia="Arial" w:hAnsi="Arial" w:cs="Arial"/>
+          <w:sz w:val="24"/>
+          <w:szCs w:val="24"/>
+          <w:lang w:val="en-US"/>
+        </w:rPr>
+      </w:pPr>
+      <w:r>
+        <w:rPr>
+          <w:rFonts w:ascii="Arial" w:eastAsia="Arial" w:hAnsi="Arial" w:cs="Arial"/>
+          <w:sz w:val="24"/>
+          <w:szCs w:val="24"/>
+          <w:lang w:val="en-US"/>
+        </w:rPr>
+        <w:t>DECLARE</w:t>
+      </w:r>
+    </w:p>
+    <w:p>
+      <w:pPr>
+        <w:spacing w:after="0"/>
+        <w:jc w:val="both"/>
+        <w:rPr>
+          <w:rFonts w:ascii="Arial" w:eastAsia="Arial" w:hAnsi="Arial" w:cs="Arial"/>
+          <w:sz w:val="24"/>
+          <w:szCs w:val="24"/>
+          <w:lang w:val="en-US"/>
+        </w:rPr>
+      </w:pPr>
+      <w:r>
+        <w:rPr>
+          <w:rFonts w:ascii="Arial" w:eastAsia="Arial" w:hAnsi="Arial" w:cs="Arial"/>
+          <w:sz w:val="24"/>
+          <w:szCs w:val="24"/>
+          <w:lang w:val="en-US"/>
+        </w:rPr>
+        <w:t xml:space="preserve">    CURSOR </w:t>
+      </w:r>
+      <w:proofErr w:type="spellStart"/>
+      <w:r>
+        <w:rPr>
+          <w:rFonts w:ascii="Arial" w:eastAsia="Arial" w:hAnsi="Arial" w:cs="Arial"/>
+          <w:sz w:val="24"/>
+          <w:szCs w:val="24"/>
+          <w:lang w:val="en-US"/>
+        </w:rPr>
+        <w:t>fcur</w:t>
+      </w:r>
+      <w:proofErr w:type="spellEnd"/>
+      <w:r>
+        <w:rPr>
+          <w:rFonts w:ascii="Arial" w:eastAsia="Arial" w:hAnsi="Arial" w:cs="Arial"/>
+          <w:sz w:val="24"/>
+          <w:szCs w:val="24"/>
+          <w:lang w:val="en-US"/>
+        </w:rPr>
+        <w:t xml:space="preserve"> IS</w:t>
+      </w:r>
+    </w:p>
+    <w:p>
+      <w:pPr>
+        <w:spacing w:after="0"/>
+        <w:jc w:val="both"/>
+        <w:rPr>
+          <w:rFonts w:ascii="Arial" w:eastAsia="Arial" w:hAnsi="Arial" w:cs="Arial"/>
+          <w:sz w:val="24"/>
+          <w:szCs w:val="24"/>
+          <w:lang w:val="en-US"/>
+        </w:rPr>
+      </w:pPr>
+      <w:r>
+        <w:rPr>
+          <w:rFonts w:ascii="Arial" w:eastAsia="Arial" w:hAnsi="Arial" w:cs="Arial"/>
+          <w:sz w:val="24"/>
+          <w:szCs w:val="24"/>
+          <w:lang w:val="en-US"/>
+        </w:rPr>
+        <w:t xml:space="preserve">    SELECT</w:t>
+      </w:r>
+    </w:p>
+    <w:p>
+      <w:pPr>
+        <w:spacing w:after="0"/>
+        <w:jc w:val="both"/>
+        <w:rPr>
+          <w:rFonts w:ascii="Arial" w:eastAsia="Arial" w:hAnsi="Arial" w:cs="Arial"/>
+          <w:sz w:val="24"/>
+          <w:szCs w:val="24"/>
+          <w:lang w:val="en-US"/>
+        </w:rPr>
+      </w:pPr>
+      <w:r>
+        <w:rPr>
+          <w:rFonts w:ascii="Arial" w:eastAsia="Arial" w:hAnsi="Arial" w:cs="Arial"/>
+          <w:sz w:val="24"/>
+          <w:szCs w:val="24"/>
+          <w:lang w:val="en-US"/>
+        </w:rPr>
+        <w:t xml:space="preserve">        *</w:t>
+      </w:r>
+    </w:p>
+    <w:p>
+      <w:pPr>
+        <w:spacing w:after="0"/>
+        <w:jc w:val="both"/>
+        <w:rPr>
+          <w:rFonts w:ascii="Arial" w:eastAsia="Arial" w:hAnsi="Arial" w:cs="Arial"/>
+          <w:sz w:val="24"/>
+          <w:szCs w:val="24"/>
+          <w:lang w:val="en-US"/>
+        </w:rPr>
+      </w:pPr>
+      <w:r>
+        <w:rPr>
+          <w:rFonts w:ascii="Arial" w:eastAsia="Arial" w:hAnsi="Arial" w:cs="Arial"/>
+          <w:sz w:val="24"/>
+          <w:szCs w:val="24"/>
+          <w:lang w:val="en-US"/>
+        </w:rPr>
+        <w:t xml:space="preserve">    FROM</w:t>
+      </w:r>
+    </w:p>
+    <w:p>
+      <w:pPr>
+        <w:spacing w:after="0"/>
+        <w:jc w:val="both"/>
+        <w:rPr>
+          <w:rFonts w:ascii="Arial" w:eastAsia="Arial" w:hAnsi="Arial" w:cs="Arial"/>
+          <w:sz w:val="24"/>
+          <w:szCs w:val="24"/>
+          <w:lang w:val="en-US"/>
+        </w:rPr>
+      </w:pPr>
+      <w:r>
+        <w:rPr>
+          <w:rFonts w:ascii="Arial" w:eastAsia="Arial" w:hAnsi="Arial" w:cs="Arial"/>
+          <w:sz w:val="24"/>
+          <w:szCs w:val="24"/>
+          <w:lang w:val="en-US"/>
+        </w:rPr>
+        <w:t xml:space="preserve">        </w:t>
+      </w:r>
+      <w:proofErr w:type="spellStart"/>
+      <w:r>
+        <w:rPr>
+          <w:rFonts w:ascii="Arial" w:eastAsia="Arial" w:hAnsi="Arial" w:cs="Arial"/>
+          <w:sz w:val="24"/>
+          <w:szCs w:val="24"/>
+          <w:lang w:val="en-US"/>
+        </w:rPr>
+        <w:t>empleado</w:t>
+      </w:r>
+      <w:proofErr w:type="spellEnd"/>
+    </w:p>
+    <w:p>
+      <w:pPr>
+        <w:spacing w:after="0"/>
+        <w:jc w:val="both"/>
+        <w:rPr>
+          <w:rFonts w:ascii="Arial" w:eastAsia="Arial" w:hAnsi="Arial" w:cs="Arial"/>
+          <w:sz w:val="24"/>
+          <w:szCs w:val="24"/>
+          <w:lang w:val="en-US"/>
+        </w:rPr>
+      </w:pPr>
+      <w:r>
+        <w:rPr>
+          <w:rFonts w:ascii="Arial" w:eastAsia="Arial" w:hAnsi="Arial" w:cs="Arial"/>
+          <w:sz w:val="24"/>
+          <w:szCs w:val="24"/>
+          <w:lang w:val="en-US"/>
+        </w:rPr>
+        <w:t xml:space="preserve">    WHERE</w:t>
+      </w:r>
+    </w:p>
+    <w:p>
+      <w:pPr>
+        <w:spacing w:after="0"/>
+        <w:jc w:val="both"/>
+        <w:rPr>
+          <w:rFonts w:ascii="Arial" w:eastAsia="Arial" w:hAnsi="Arial" w:cs="Arial"/>
+          <w:sz w:val="24"/>
+          <w:szCs w:val="24"/>
+          <w:lang w:val="en-US"/>
+        </w:rPr>
+      </w:pPr>
+      <w:r>
+        <w:rPr>
+          <w:rFonts w:ascii="Arial" w:eastAsia="Arial" w:hAnsi="Arial" w:cs="Arial"/>
+          <w:sz w:val="24"/>
+          <w:szCs w:val="24"/>
+          <w:lang w:val="en-US"/>
+        </w:rPr>
+        <w:t xml:space="preserve">        </w:t>
+      </w:r>
+      <w:proofErr w:type="spellStart"/>
+      <w:r>
+        <w:rPr>
+          <w:rFonts w:ascii="Arial" w:eastAsia="Arial" w:hAnsi="Arial" w:cs="Arial"/>
+          <w:sz w:val="24"/>
+          <w:szCs w:val="24"/>
+          <w:lang w:val="en-US"/>
+        </w:rPr>
+        <w:t>idemp</w:t>
+      </w:r>
+      <w:proofErr w:type="spellEnd"/>
+      <w:r>
+        <w:rPr>
+          <w:rFonts w:ascii="Arial" w:eastAsia="Arial" w:hAnsi="Arial" w:cs="Arial"/>
+          <w:sz w:val="24"/>
+          <w:szCs w:val="24"/>
+          <w:lang w:val="en-US"/>
+        </w:rPr>
+        <w:t xml:space="preserve"> = 1</w:t>
+      </w:r>
+    </w:p>
+    <w:p>
+      <w:pPr>
+        <w:spacing w:after="0"/>
+        <w:jc w:val="both"/>
+        <w:rPr>
+          <w:rFonts w:ascii="Arial" w:eastAsia="Arial" w:hAnsi="Arial" w:cs="Arial"/>
+          <w:sz w:val="24"/>
+          <w:szCs w:val="24"/>
+        </w:rPr>
+      </w:pPr>
+      <w:r>
+        <w:rPr>
+          <w:rFonts w:ascii="Arial" w:eastAsia="Arial" w:hAnsi="Arial" w:cs="Arial"/>
+          <w:sz w:val="24"/>
+          <w:szCs w:val="24"/>
+          <w:lang w:val="en-US"/>
+        </w:rPr>
+        <w:t xml:space="preserve">    </w:t>
+      </w:r>
+      <w:r>
+        <w:rPr>
+          <w:rFonts w:ascii="Arial" w:eastAsia="Arial" w:hAnsi="Arial" w:cs="Arial"/>
+          <w:sz w:val="24"/>
+          <w:szCs w:val="24"/>
+        </w:rPr>
+        <w:t>FOR UPDATE;</w:t>
+      </w:r>
+    </w:p>
+    <w:p>
+      <w:pPr>
+        <w:spacing w:after="0"/>
+        <w:jc w:val="both"/>
+        <w:rPr>
+          <w:rFonts w:ascii="Arial" w:eastAsia="Arial" w:hAnsi="Arial" w:cs="Arial"/>
+          <w:sz w:val="24"/>
+          <w:szCs w:val="24"/>
+        </w:rPr>
+      </w:pPr>
+    </w:p>
+    <w:p>
+      <w:pPr>
+        <w:spacing w:after="0"/>
+        <w:jc w:val="both"/>
+        <w:rPr>
+          <w:rFonts w:ascii="Arial" w:eastAsia="Arial" w:hAnsi="Arial" w:cs="Arial"/>
+          <w:sz w:val="24"/>
+          <w:szCs w:val="24"/>
+        </w:rPr>
+      </w:pPr>
+      <w:r>
+        <w:rPr>
+          <w:rFonts w:ascii="Arial" w:eastAsia="Arial" w:hAnsi="Arial" w:cs="Arial"/>
+          <w:sz w:val="24"/>
+          <w:szCs w:val="24"/>
+        </w:rPr>
+        <w:t xml:space="preserve">    </w:t>
+      </w:r>
+      <w:proofErr w:type="spellStart"/>
+      <w:r>
+        <w:rPr>
+          <w:rFonts w:ascii="Arial" w:eastAsia="Arial" w:hAnsi="Arial" w:cs="Arial"/>
+          <w:sz w:val="24"/>
+          <w:szCs w:val="24"/>
+        </w:rPr>
+        <w:t>v_hijos</w:t>
+      </w:r>
+      <w:proofErr w:type="spellEnd"/>
+      <w:r>
+        <w:rPr>
+          <w:rFonts w:ascii="Arial" w:eastAsia="Arial" w:hAnsi="Arial" w:cs="Arial"/>
+          <w:sz w:val="24"/>
+          <w:szCs w:val="24"/>
+        </w:rPr>
+        <w:t xml:space="preserve"> </w:t>
+      </w:r>
+      <w:proofErr w:type="spellStart"/>
+      <w:r>
+        <w:rPr>
+          <w:rFonts w:ascii="Arial" w:eastAsia="Arial" w:hAnsi="Arial" w:cs="Arial"/>
+          <w:sz w:val="24"/>
+          <w:szCs w:val="24"/>
+        </w:rPr>
+        <w:t>colec_hijos</w:t>
+      </w:r>
+      <w:proofErr w:type="spellEnd"/>
+      <w:r>
+        <w:rPr>
+          <w:rFonts w:ascii="Arial" w:eastAsia="Arial" w:hAnsi="Arial" w:cs="Arial"/>
+          <w:sz w:val="24"/>
+          <w:szCs w:val="24"/>
+        </w:rPr>
+        <w:t>;</w:t>
+      </w:r>
+    </w:p>
+    <w:p>
+      <w:pPr>
+        <w:spacing w:after="0"/>
+        <w:jc w:val="both"/>
+        <w:rPr>
+          <w:rFonts w:ascii="Arial" w:eastAsia="Arial" w:hAnsi="Arial" w:cs="Arial"/>
+          <w:sz w:val="24"/>
+          <w:szCs w:val="24"/>
+          <w:lang w:val="en-US"/>
+        </w:rPr>
+      </w:pPr>
+      <w:r>
+        <w:rPr>
+          <w:rFonts w:ascii="Arial" w:eastAsia="Arial" w:hAnsi="Arial" w:cs="Arial"/>
+          <w:sz w:val="24"/>
+          <w:szCs w:val="24"/>
+          <w:lang w:val="en-US"/>
+        </w:rPr>
+        <w:t>BEGIN</w:t>
+      </w:r>
+    </w:p>
+    <w:p>
+      <w:pPr>
+        <w:spacing w:after="0"/>
+        <w:jc w:val="both"/>
+        <w:rPr>
+          <w:rFonts w:ascii="Arial" w:eastAsia="Arial" w:hAnsi="Arial" w:cs="Arial"/>
+          <w:sz w:val="24"/>
+          <w:szCs w:val="24"/>
+          <w:lang w:val="en-US"/>
+        </w:rPr>
+      </w:pPr>
+      <w:r>
+        <w:rPr>
+          <w:rFonts w:ascii="Arial" w:eastAsia="Arial" w:hAnsi="Arial" w:cs="Arial"/>
+          <w:sz w:val="24"/>
+          <w:szCs w:val="24"/>
+          <w:lang w:val="en-US"/>
+        </w:rPr>
+        <w:t xml:space="preserve">    FOR j IN </w:t>
+      </w:r>
+      <w:proofErr w:type="spellStart"/>
+      <w:r>
+        <w:rPr>
+          <w:rFonts w:ascii="Arial" w:eastAsia="Arial" w:hAnsi="Arial" w:cs="Arial"/>
+          <w:sz w:val="24"/>
+          <w:szCs w:val="24"/>
+          <w:lang w:val="en-US"/>
+        </w:rPr>
+        <w:t>fcur</w:t>
+      </w:r>
+      <w:proofErr w:type="spellEnd"/>
+      <w:r>
+        <w:rPr>
+          <w:rFonts w:ascii="Arial" w:eastAsia="Arial" w:hAnsi="Arial" w:cs="Arial"/>
+          <w:sz w:val="24"/>
+          <w:szCs w:val="24"/>
+          <w:lang w:val="en-US"/>
+        </w:rPr>
+        <w:t xml:space="preserve"> LOOP</w:t>
+      </w:r>
+    </w:p>
+    <w:p>
+      <w:pPr>
+        <w:spacing w:after="0"/>
+        <w:jc w:val="both"/>
+        <w:rPr>
+          <w:rFonts w:ascii="Arial" w:eastAsia="Arial" w:hAnsi="Arial" w:cs="Arial"/>
+          <w:sz w:val="24"/>
+          <w:szCs w:val="24"/>
+          <w:lang w:val="en-US"/>
+        </w:rPr>
+      </w:pPr>
+      <w:r>
+        <w:rPr>
+          <w:rFonts w:ascii="Arial" w:eastAsia="Arial" w:hAnsi="Arial" w:cs="Arial"/>
+          <w:sz w:val="24"/>
+          <w:szCs w:val="24"/>
+          <w:lang w:val="en-US"/>
+        </w:rPr>
+        <w:t xml:space="preserve">        FOR </w:t>
+      </w:r>
+      <w:proofErr w:type="spellStart"/>
+      <w:r>
+        <w:rPr>
+          <w:rFonts w:ascii="Arial" w:eastAsia="Arial" w:hAnsi="Arial" w:cs="Arial"/>
+          <w:sz w:val="24"/>
+          <w:szCs w:val="24"/>
+          <w:lang w:val="en-US"/>
+        </w:rPr>
+        <w:t>i</w:t>
+      </w:r>
+      <w:proofErr w:type="spellEnd"/>
+      <w:r>
+        <w:rPr>
+          <w:rFonts w:ascii="Arial" w:eastAsia="Arial" w:hAnsi="Arial" w:cs="Arial"/>
+          <w:sz w:val="24"/>
+          <w:szCs w:val="24"/>
+          <w:lang w:val="en-US"/>
+        </w:rPr>
+        <w:t xml:space="preserve"> IN 1..j.hijos.count() LOOP</w:t>
+      </w:r>
+    </w:p>
+    <w:p>
+      <w:pPr>
+        <w:spacing w:after="0"/>
+        <w:jc w:val="both"/>
+        <w:rPr>
+          <w:rFonts w:ascii="Arial" w:eastAsia="Arial" w:hAnsi="Arial" w:cs="Arial"/>
+          <w:sz w:val="24"/>
+          <w:szCs w:val="24"/>
+        </w:rPr>
+      </w:pPr>
+      <w:r>
+        <w:rPr>
+          <w:rFonts w:ascii="Arial" w:eastAsia="Arial" w:hAnsi="Arial" w:cs="Arial"/>
+          <w:sz w:val="24"/>
+          <w:szCs w:val="24"/>
+          <w:lang w:val="en-US"/>
+        </w:rPr>
+        <w:t xml:space="preserve">            </w:t>
+      </w:r>
+      <w:r>
+        <w:rPr>
+          <w:rFonts w:ascii="Arial" w:eastAsia="Arial" w:hAnsi="Arial" w:cs="Arial"/>
+          <w:sz w:val="24"/>
+          <w:szCs w:val="24"/>
+        </w:rPr>
+        <w:t>-- Mostrar información antes de añadir nuevos hijos</w:t>
+      </w:r>
+    </w:p>
+    <w:p>
+      <w:pPr>
+        <w:spacing w:after="0"/>
+        <w:jc w:val="both"/>
+        <w:rPr>
+          <w:rFonts w:ascii="Arial" w:eastAsia="Arial" w:hAnsi="Arial" w:cs="Arial"/>
+          <w:sz w:val="24"/>
+          <w:szCs w:val="24"/>
+          <w:lang w:val="en-US"/>
+        </w:rPr>
+      </w:pPr>
+      <w:r>
+        <w:rPr>
+          <w:rFonts w:ascii="Arial" w:eastAsia="Arial" w:hAnsi="Arial" w:cs="Arial"/>
+          <w:sz w:val="24"/>
+          <w:szCs w:val="24"/>
+        </w:rPr>
+        <w:t xml:space="preserve">            </w:t>
+      </w:r>
+      <w:r>
+        <w:rPr>
+          <w:rFonts w:ascii="Arial" w:eastAsia="Arial" w:hAnsi="Arial" w:cs="Arial"/>
+          <w:sz w:val="24"/>
+          <w:szCs w:val="24"/>
+          <w:lang w:val="en-US"/>
+        </w:rPr>
+        <w:t xml:space="preserve">IF </w:t>
+      </w:r>
+      <w:proofErr w:type="spellStart"/>
+      <w:r>
+        <w:rPr>
+          <w:rFonts w:ascii="Arial" w:eastAsia="Arial" w:hAnsi="Arial" w:cs="Arial"/>
+          <w:sz w:val="24"/>
+          <w:szCs w:val="24"/>
+          <w:lang w:val="en-US"/>
+        </w:rPr>
+        <w:t>j.hijos.EXISTS</w:t>
+      </w:r>
+      <w:proofErr w:type="spellEnd"/>
+      <w:r>
+        <w:rPr>
+          <w:rFonts w:ascii="Arial" w:eastAsia="Arial" w:hAnsi="Arial" w:cs="Arial"/>
+          <w:sz w:val="24"/>
+          <w:szCs w:val="24"/>
+          <w:lang w:val="en-US"/>
+        </w:rPr>
+        <w:t>(1) THEN</w:t>
+      </w:r>
+    </w:p>
+    <w:p>
+      <w:pPr>
+        <w:spacing w:after="0"/>
+        <w:jc w:val="both"/>
+        <w:rPr>
+          <w:rFonts w:ascii="Arial" w:eastAsia="Arial" w:hAnsi="Arial" w:cs="Arial"/>
+          <w:sz w:val="24"/>
+          <w:szCs w:val="24"/>
+          <w:lang w:val="en-US"/>
+        </w:rPr>
+      </w:pPr>
+      <w:r>
+        <w:rPr>
+          <w:rFonts w:ascii="Arial" w:eastAsia="Arial" w:hAnsi="Arial" w:cs="Arial"/>
+          <w:sz w:val="24"/>
+          <w:szCs w:val="24"/>
+          <w:lang w:val="en-US"/>
+        </w:rPr>
+        <w:t xml:space="preserve">                </w:t>
+      </w:r>
+      <w:proofErr w:type="spellStart"/>
+      <w:r>
+        <w:rPr>
+          <w:rFonts w:ascii="Arial" w:eastAsia="Arial" w:hAnsi="Arial" w:cs="Arial"/>
+          <w:sz w:val="24"/>
+          <w:szCs w:val="24"/>
+          <w:lang w:val="en-US"/>
+        </w:rPr>
+        <w:t>dbms_output.put_line</w:t>
+      </w:r>
+      <w:proofErr w:type="spellEnd"/>
+      <w:r>
+        <w:rPr>
+          <w:rFonts w:ascii="Arial" w:eastAsia="Arial" w:hAnsi="Arial" w:cs="Arial"/>
+          <w:sz w:val="24"/>
+          <w:szCs w:val="24"/>
+          <w:lang w:val="en-US"/>
+        </w:rPr>
+        <w:t xml:space="preserve">('El </w:t>
+      </w:r>
+      <w:proofErr w:type="spellStart"/>
+      <w:r>
+        <w:rPr>
+          <w:rFonts w:ascii="Arial" w:eastAsia="Arial" w:hAnsi="Arial" w:cs="Arial"/>
+          <w:sz w:val="24"/>
+          <w:szCs w:val="24"/>
+          <w:lang w:val="en-US"/>
+        </w:rPr>
+        <w:t>hijo</w:t>
+      </w:r>
+      <w:proofErr w:type="spellEnd"/>
+      <w:r>
+        <w:rPr>
+          <w:rFonts w:ascii="Arial" w:eastAsia="Arial" w:hAnsi="Arial" w:cs="Arial"/>
+          <w:sz w:val="24"/>
+          <w:szCs w:val="24"/>
+          <w:lang w:val="en-US"/>
+        </w:rPr>
+        <w:t>: '</w:t>
+      </w:r>
+    </w:p>
+    <w:p>
+      <w:pPr>
+        <w:spacing w:after="0"/>
+        <w:jc w:val="both"/>
+        <w:rPr>
+          <w:rFonts w:ascii="Arial" w:eastAsia="Arial" w:hAnsi="Arial" w:cs="Arial"/>
+          <w:sz w:val="24"/>
+          <w:szCs w:val="24"/>
+        </w:rPr>
+      </w:pPr>
+      <w:r>
+        <w:rPr>
+          <w:rFonts w:ascii="Arial" w:eastAsia="Arial" w:hAnsi="Arial" w:cs="Arial"/>
+          <w:sz w:val="24"/>
+          <w:szCs w:val="24"/>
+          <w:lang w:val="en-US"/>
+        </w:rPr>
+        <w:t xml:space="preserve">                                     </w:t>
+      </w:r>
+      <w:r>
+        <w:rPr>
+          <w:rFonts w:ascii="Arial" w:eastAsia="Arial" w:hAnsi="Arial" w:cs="Arial"/>
+          <w:sz w:val="24"/>
+          <w:szCs w:val="24"/>
+        </w:rPr>
+        <w:t>|| i</w:t>
+      </w:r>
+    </w:p>
+    <w:p>
+      <w:pPr>
+        <w:spacing w:after="0"/>
+        <w:jc w:val="both"/>
+        <w:rPr>
+          <w:rFonts w:ascii="Arial" w:eastAsia="Arial" w:hAnsi="Arial" w:cs="Arial"/>
+          <w:sz w:val="24"/>
+          <w:szCs w:val="24"/>
+        </w:rPr>
+      </w:pPr>
+      <w:r>
+        <w:rPr>
+          <w:rFonts w:ascii="Arial" w:eastAsia="Arial" w:hAnsi="Arial" w:cs="Arial"/>
+          <w:sz w:val="24"/>
+          <w:szCs w:val="24"/>
+        </w:rPr>
+        <w:t xml:space="preserve">                                     || ' se llama: '</w:t>
+      </w:r>
+    </w:p>
+    <w:p>
+      <w:pPr>
+        <w:spacing w:after="0"/>
+        <w:jc w:val="both"/>
+        <w:rPr>
+          <w:rFonts w:ascii="Arial" w:eastAsia="Arial" w:hAnsi="Arial" w:cs="Arial"/>
+          <w:sz w:val="24"/>
+          <w:szCs w:val="24"/>
+        </w:rPr>
+      </w:pPr>
+      <w:r>
+        <w:rPr>
+          <w:rFonts w:ascii="Arial" w:eastAsia="Arial" w:hAnsi="Arial" w:cs="Arial"/>
+          <w:sz w:val="24"/>
+          <w:szCs w:val="24"/>
+        </w:rPr>
+        <w:t xml:space="preserve">                                     || </w:t>
+      </w:r>
+      <w:proofErr w:type="spellStart"/>
+      <w:r>
+        <w:rPr>
+          <w:rFonts w:ascii="Arial" w:eastAsia="Arial" w:hAnsi="Arial" w:cs="Arial"/>
+          <w:sz w:val="24"/>
+          <w:szCs w:val="24"/>
+        </w:rPr>
+        <w:t>j.hijos</w:t>
+      </w:r>
+      <w:proofErr w:type="spellEnd"/>
+      <w:r>
+        <w:rPr>
+          <w:rFonts w:ascii="Arial" w:eastAsia="Arial" w:hAnsi="Arial" w:cs="Arial"/>
+          <w:sz w:val="24"/>
+          <w:szCs w:val="24"/>
+        </w:rPr>
+        <w:t>(i));</w:t>
+      </w:r>
+    </w:p>
+    <w:p>
+      <w:pPr>
+        <w:spacing w:after="0"/>
+        <w:jc w:val="both"/>
+        <w:rPr>
+          <w:rFonts w:ascii="Arial" w:eastAsia="Arial" w:hAnsi="Arial" w:cs="Arial"/>
+          <w:sz w:val="24"/>
+          <w:szCs w:val="24"/>
+        </w:rPr>
+      </w:pPr>
+    </w:p>
+    <w:p>
+      <w:pPr>
+        <w:spacing w:after="0"/>
+        <w:jc w:val="both"/>
+        <w:rPr>
+          <w:rFonts w:ascii="Arial" w:eastAsia="Arial" w:hAnsi="Arial" w:cs="Arial"/>
+          <w:sz w:val="24"/>
+          <w:szCs w:val="24"/>
+        </w:rPr>
+      </w:pPr>
+      <w:r>
+        <w:rPr>
+          <w:rFonts w:ascii="Arial" w:eastAsia="Arial" w:hAnsi="Arial" w:cs="Arial"/>
+          <w:sz w:val="24"/>
+          <w:szCs w:val="24"/>
+        </w:rPr>
+        <w:t xml:space="preserve">            END IF;</w:t>
+      </w:r>
+    </w:p>
+    <w:p>
+      <w:pPr>
+        <w:spacing w:after="0"/>
+        <w:jc w:val="both"/>
+        <w:rPr>
+          <w:rFonts w:ascii="Arial" w:eastAsia="Arial" w:hAnsi="Arial" w:cs="Arial"/>
+          <w:sz w:val="24"/>
+          <w:szCs w:val="24"/>
+        </w:rPr>
+      </w:pPr>
+      <w:r>
+        <w:rPr>
+          <w:rFonts w:ascii="Arial" w:eastAsia="Arial" w:hAnsi="Arial" w:cs="Arial"/>
+          <w:sz w:val="24"/>
+          <w:szCs w:val="24"/>
+        </w:rPr>
+        <w:t xml:space="preserve">        END LOOP;</w:t>
+      </w:r>
+    </w:p>
+    <w:p>
+      <w:pPr>
+        <w:spacing w:after="0"/>
+        <w:jc w:val="both"/>
+        <w:rPr>
+          <w:rFonts w:ascii="Arial" w:eastAsia="Arial" w:hAnsi="Arial" w:cs="Arial"/>
+          <w:sz w:val="24"/>
+          <w:szCs w:val="24"/>
+        </w:rPr>
+      </w:pPr>
+    </w:p>
+    <w:p>
+      <w:pPr>
+        <w:spacing w:after="0"/>
+        <w:jc w:val="both"/>
+        <w:rPr>
+          <w:rFonts w:ascii="Arial" w:eastAsia="Arial" w:hAnsi="Arial" w:cs="Arial"/>
+          <w:sz w:val="24"/>
+          <w:szCs w:val="24"/>
+        </w:rPr>
+      </w:pPr>
+      <w:r>
+        <w:rPr>
+          <w:rFonts w:ascii="Arial" w:eastAsia="Arial" w:hAnsi="Arial" w:cs="Arial"/>
+          <w:sz w:val="24"/>
+          <w:szCs w:val="24"/>
+        </w:rPr>
+        <w:t xml:space="preserve">        </w:t>
+      </w:r>
+      <w:proofErr w:type="spellStart"/>
+      <w:r>
+        <w:rPr>
+          <w:rFonts w:ascii="Arial" w:eastAsia="Arial" w:hAnsi="Arial" w:cs="Arial"/>
+          <w:sz w:val="24"/>
+          <w:szCs w:val="24"/>
+        </w:rPr>
+        <w:t>v_hijos</w:t>
+      </w:r>
+      <w:proofErr w:type="spellEnd"/>
+      <w:r>
+        <w:rPr>
+          <w:rFonts w:ascii="Arial" w:eastAsia="Arial" w:hAnsi="Arial" w:cs="Arial"/>
+          <w:sz w:val="24"/>
+          <w:szCs w:val="24"/>
+        </w:rPr>
+        <w:t xml:space="preserve"> := </w:t>
+      </w:r>
+      <w:proofErr w:type="spellStart"/>
+      <w:r>
+        <w:rPr>
+          <w:rFonts w:ascii="Arial" w:eastAsia="Arial" w:hAnsi="Arial" w:cs="Arial"/>
+          <w:sz w:val="24"/>
+          <w:szCs w:val="24"/>
+        </w:rPr>
+        <w:t>j.hijos</w:t>
+      </w:r>
+      <w:proofErr w:type="spellEnd"/>
+      <w:r>
+        <w:rPr>
+          <w:rFonts w:ascii="Arial" w:eastAsia="Arial" w:hAnsi="Arial" w:cs="Arial"/>
+          <w:sz w:val="24"/>
+          <w:szCs w:val="24"/>
+        </w:rPr>
+        <w:t>;  -- Copiar la colección existente</w:t>
+      </w:r>
+    </w:p>
+    <w:p>
+      <w:pPr>
+        <w:spacing w:after="0"/>
+        <w:jc w:val="both"/>
+        <w:rPr>
+          <w:rFonts w:ascii="Arial" w:eastAsia="Arial" w:hAnsi="Arial" w:cs="Arial"/>
+          <w:sz w:val="24"/>
+          <w:szCs w:val="24"/>
+        </w:rPr>
+      </w:pPr>
+      <w:r>
+        <w:rPr>
+          <w:rFonts w:ascii="Arial" w:eastAsia="Arial" w:hAnsi="Arial" w:cs="Arial"/>
+          <w:sz w:val="24"/>
+          <w:szCs w:val="24"/>
+        </w:rPr>
+        <w:t xml:space="preserve">        </w:t>
+      </w:r>
+      <w:proofErr w:type="spellStart"/>
+      <w:r>
+        <w:rPr>
+          <w:rFonts w:ascii="Arial" w:eastAsia="Arial" w:hAnsi="Arial" w:cs="Arial"/>
+          <w:sz w:val="24"/>
+          <w:szCs w:val="24"/>
+        </w:rPr>
+        <w:t>v_hijos.extend</w:t>
+      </w:r>
+      <w:proofErr w:type="spellEnd"/>
+      <w:r>
+        <w:rPr>
+          <w:rFonts w:ascii="Arial" w:eastAsia="Arial" w:hAnsi="Arial" w:cs="Arial"/>
+          <w:sz w:val="24"/>
+          <w:szCs w:val="24"/>
+        </w:rPr>
+        <w:t>(3);    -- Extenderla por 3 elementos</w:t>
+      </w:r>
+    </w:p>
+    <w:p>
+      <w:pPr>
+        <w:spacing w:after="0"/>
+        <w:jc w:val="both"/>
+        <w:rPr>
+          <w:rFonts w:ascii="Arial" w:eastAsia="Arial" w:hAnsi="Arial" w:cs="Arial"/>
+          <w:sz w:val="24"/>
+          <w:szCs w:val="24"/>
+        </w:rPr>
+      </w:pPr>
+      <w:r>
+        <w:rPr>
+          <w:rFonts w:ascii="Arial" w:eastAsia="Arial" w:hAnsi="Arial" w:cs="Arial"/>
+          <w:sz w:val="24"/>
+          <w:szCs w:val="24"/>
+        </w:rPr>
+        <w:t xml:space="preserve">        </w:t>
+      </w:r>
+      <w:proofErr w:type="spellStart"/>
+      <w:r>
+        <w:rPr>
+          <w:rFonts w:ascii="Arial" w:eastAsia="Arial" w:hAnsi="Arial" w:cs="Arial"/>
+          <w:sz w:val="24"/>
+          <w:szCs w:val="24"/>
+        </w:rPr>
+        <w:t>v_hijos</w:t>
+      </w:r>
+      <w:proofErr w:type="spellEnd"/>
+      <w:r>
+        <w:rPr>
+          <w:rFonts w:ascii="Arial" w:eastAsia="Arial" w:hAnsi="Arial" w:cs="Arial"/>
+          <w:sz w:val="24"/>
+          <w:szCs w:val="24"/>
+        </w:rPr>
+        <w:t>(3) := 'Luis';</w:t>
+      </w:r>
+    </w:p>
+    <w:p>
+      <w:pPr>
+        <w:spacing w:after="0"/>
+        <w:jc w:val="both"/>
+        <w:rPr>
+          <w:rFonts w:ascii="Arial" w:eastAsia="Arial" w:hAnsi="Arial" w:cs="Arial"/>
+          <w:sz w:val="24"/>
+          <w:szCs w:val="24"/>
+        </w:rPr>
+      </w:pPr>
+      <w:r>
+        <w:rPr>
+          <w:rFonts w:ascii="Arial" w:eastAsia="Arial" w:hAnsi="Arial" w:cs="Arial"/>
+          <w:sz w:val="24"/>
+          <w:szCs w:val="24"/>
+        </w:rPr>
+        <w:t xml:space="preserve">        </w:t>
+      </w:r>
+      <w:proofErr w:type="spellStart"/>
+      <w:r>
+        <w:rPr>
+          <w:rFonts w:ascii="Arial" w:eastAsia="Arial" w:hAnsi="Arial" w:cs="Arial"/>
+          <w:sz w:val="24"/>
+          <w:szCs w:val="24"/>
+        </w:rPr>
+        <w:t>v_hijos</w:t>
+      </w:r>
+      <w:proofErr w:type="spellEnd"/>
+      <w:r>
+        <w:rPr>
+          <w:rFonts w:ascii="Arial" w:eastAsia="Arial" w:hAnsi="Arial" w:cs="Arial"/>
+          <w:sz w:val="24"/>
+          <w:szCs w:val="24"/>
+        </w:rPr>
+        <w:t>(4) := 'Luis';</w:t>
+      </w:r>
+    </w:p>
+    <w:p>
+      <w:pPr>
+        <w:spacing w:after="0"/>
+        <w:jc w:val="both"/>
+        <w:rPr>
+          <w:rFonts w:ascii="Arial" w:eastAsia="Arial" w:hAnsi="Arial" w:cs="Arial"/>
+          <w:sz w:val="24"/>
+          <w:szCs w:val="24"/>
+        </w:rPr>
+      </w:pPr>
+      <w:r>
+        <w:rPr>
+          <w:rFonts w:ascii="Arial" w:eastAsia="Arial" w:hAnsi="Arial" w:cs="Arial"/>
+          <w:sz w:val="24"/>
+          <w:szCs w:val="24"/>
+        </w:rPr>
+        <w:t xml:space="preserve">        </w:t>
+      </w:r>
+      <w:proofErr w:type="spellStart"/>
+      <w:r>
+        <w:rPr>
+          <w:rFonts w:ascii="Arial" w:eastAsia="Arial" w:hAnsi="Arial" w:cs="Arial"/>
+          <w:sz w:val="24"/>
+          <w:szCs w:val="24"/>
+        </w:rPr>
+        <w:t>v_hijos</w:t>
+      </w:r>
+      <w:proofErr w:type="spellEnd"/>
+      <w:r>
+        <w:rPr>
+          <w:rFonts w:ascii="Arial" w:eastAsia="Arial" w:hAnsi="Arial" w:cs="Arial"/>
+          <w:sz w:val="24"/>
+          <w:szCs w:val="24"/>
+        </w:rPr>
+        <w:t>(5) := 'Luis';</w:t>
+      </w:r>
+    </w:p>
+    <w:p>
+      <w:pPr>
+        <w:spacing w:after="0"/>
+        <w:jc w:val="both"/>
+        <w:rPr>
+          <w:rFonts w:ascii="Arial" w:eastAsia="Arial" w:hAnsi="Arial" w:cs="Arial"/>
+          <w:sz w:val="24"/>
+          <w:szCs w:val="24"/>
+        </w:rPr>
+      </w:pPr>
+      <w:r>
+        <w:rPr>
+          <w:rFonts w:ascii="Arial" w:eastAsia="Arial" w:hAnsi="Arial" w:cs="Arial"/>
+          <w:sz w:val="24"/>
+          <w:szCs w:val="24"/>
+        </w:rPr>
+        <w:lastRenderedPageBreak/>
+        <w:t xml:space="preserve">        </w:t>
+      </w:r>
+    </w:p>
+    <w:p>
+      <w:pPr>
+        <w:spacing w:after="0"/>
+        <w:jc w:val="both"/>
+        <w:rPr>
+          <w:rFonts w:ascii="Arial" w:eastAsia="Arial" w:hAnsi="Arial" w:cs="Arial"/>
+          <w:sz w:val="24"/>
+          <w:szCs w:val="24"/>
+        </w:rPr>
+      </w:pPr>
+      <w:r>
+        <w:rPr>
+          <w:rFonts w:ascii="Arial" w:eastAsia="Arial" w:hAnsi="Arial" w:cs="Arial"/>
+          <w:sz w:val="24"/>
+          <w:szCs w:val="24"/>
+        </w:rPr>
+        <w:t xml:space="preserve">         -- Actualizar la tabla con la nueva colección de hijos</w:t>
+      </w:r>
+    </w:p>
+    <w:p>
+      <w:pPr>
+        <w:spacing w:after="0"/>
+        <w:jc w:val="both"/>
+        <w:rPr>
+          <w:rFonts w:ascii="Arial" w:eastAsia="Arial" w:hAnsi="Arial" w:cs="Arial"/>
+          <w:sz w:val="24"/>
+          <w:szCs w:val="24"/>
+        </w:rPr>
+      </w:pPr>
+      <w:r>
+        <w:rPr>
+          <w:rFonts w:ascii="Arial" w:eastAsia="Arial" w:hAnsi="Arial" w:cs="Arial"/>
+          <w:sz w:val="24"/>
+          <w:szCs w:val="24"/>
+        </w:rPr>
+        <w:t xml:space="preserve">        UPDATE empleado</w:t>
+      </w:r>
+    </w:p>
+    <w:p>
+      <w:pPr>
+        <w:spacing w:after="0"/>
+        <w:jc w:val="both"/>
+        <w:rPr>
+          <w:rFonts w:ascii="Arial" w:eastAsia="Arial" w:hAnsi="Arial" w:cs="Arial"/>
+          <w:sz w:val="24"/>
+          <w:szCs w:val="24"/>
+        </w:rPr>
+      </w:pPr>
+      <w:r>
+        <w:rPr>
+          <w:rFonts w:ascii="Arial" w:eastAsia="Arial" w:hAnsi="Arial" w:cs="Arial"/>
+          <w:sz w:val="24"/>
+          <w:szCs w:val="24"/>
+        </w:rPr>
+        <w:t xml:space="preserve">        SET</w:t>
+      </w:r>
+    </w:p>
+    <w:p>
+      <w:pPr>
+        <w:spacing w:after="0"/>
+        <w:jc w:val="both"/>
+        <w:rPr>
+          <w:rFonts w:ascii="Arial" w:eastAsia="Arial" w:hAnsi="Arial" w:cs="Arial"/>
+          <w:sz w:val="24"/>
+          <w:szCs w:val="24"/>
+        </w:rPr>
+      </w:pPr>
+      <w:r>
+        <w:rPr>
+          <w:rFonts w:ascii="Arial" w:eastAsia="Arial" w:hAnsi="Arial" w:cs="Arial"/>
+          <w:sz w:val="24"/>
+          <w:szCs w:val="24"/>
+        </w:rPr>
+        <w:t xml:space="preserve">            hijos = </w:t>
+      </w:r>
+      <w:proofErr w:type="spellStart"/>
+      <w:r>
+        <w:rPr>
+          <w:rFonts w:ascii="Arial" w:eastAsia="Arial" w:hAnsi="Arial" w:cs="Arial"/>
+          <w:sz w:val="24"/>
+          <w:szCs w:val="24"/>
+        </w:rPr>
+        <w:t>v_hijos</w:t>
+      </w:r>
+      <w:proofErr w:type="spellEnd"/>
+    </w:p>
+    <w:p>
+      <w:pPr>
+        <w:spacing w:after="0"/>
+        <w:jc w:val="both"/>
+        <w:rPr>
+          <w:rFonts w:ascii="Arial" w:eastAsia="Arial" w:hAnsi="Arial" w:cs="Arial"/>
+          <w:sz w:val="24"/>
+          <w:szCs w:val="24"/>
+        </w:rPr>
+      </w:pPr>
+      <w:r>
+        <w:rPr>
+          <w:rFonts w:ascii="Arial" w:eastAsia="Arial" w:hAnsi="Arial" w:cs="Arial"/>
+          <w:sz w:val="24"/>
+          <w:szCs w:val="24"/>
+        </w:rPr>
+        <w:t xml:space="preserve">        WHERE</w:t>
+      </w:r>
+    </w:p>
+    <w:p>
+      <w:pPr>
+        <w:spacing w:after="0"/>
+        <w:jc w:val="both"/>
+        <w:rPr>
+          <w:rFonts w:ascii="Arial" w:eastAsia="Arial" w:hAnsi="Arial" w:cs="Arial"/>
+          <w:sz w:val="24"/>
+          <w:szCs w:val="24"/>
+        </w:rPr>
+      </w:pPr>
+      <w:r>
+        <w:rPr>
+          <w:rFonts w:ascii="Arial" w:eastAsia="Arial" w:hAnsi="Arial" w:cs="Arial"/>
+          <w:sz w:val="24"/>
+          <w:szCs w:val="24"/>
+        </w:rPr>
+        <w:t xml:space="preserve">            CURRENT OF </w:t>
+      </w:r>
+      <w:proofErr w:type="spellStart"/>
+      <w:r>
+        <w:rPr>
+          <w:rFonts w:ascii="Arial" w:eastAsia="Arial" w:hAnsi="Arial" w:cs="Arial"/>
+          <w:sz w:val="24"/>
+          <w:szCs w:val="24"/>
+        </w:rPr>
+        <w:t>fcur</w:t>
+      </w:r>
+      <w:proofErr w:type="spellEnd"/>
+      <w:r>
+        <w:rPr>
+          <w:rFonts w:ascii="Arial" w:eastAsia="Arial" w:hAnsi="Arial" w:cs="Arial"/>
+          <w:sz w:val="24"/>
+          <w:szCs w:val="24"/>
+        </w:rPr>
+        <w:t>;</w:t>
+      </w:r>
+    </w:p>
+    <w:p>
+      <w:pPr>
+        <w:spacing w:after="0"/>
+        <w:jc w:val="both"/>
+        <w:rPr>
+          <w:rFonts w:ascii="Arial" w:eastAsia="Arial" w:hAnsi="Arial" w:cs="Arial"/>
+          <w:sz w:val="24"/>
+          <w:szCs w:val="24"/>
+        </w:rPr>
+      </w:pPr>
+      <w:r>
+        <w:rPr>
+          <w:rFonts w:ascii="Arial" w:eastAsia="Arial" w:hAnsi="Arial" w:cs="Arial"/>
+          <w:sz w:val="24"/>
+          <w:szCs w:val="24"/>
+        </w:rPr>
+        <w:t xml:space="preserve">            </w:t>
+      </w:r>
+    </w:p>
+    <w:p>
+      <w:pPr>
+        <w:spacing w:after="0"/>
+        <w:jc w:val="both"/>
+        <w:rPr>
+          <w:rFonts w:ascii="Arial" w:eastAsia="Arial" w:hAnsi="Arial" w:cs="Arial"/>
+          <w:sz w:val="24"/>
+          <w:szCs w:val="24"/>
+        </w:rPr>
+      </w:pPr>
+      <w:r>
+        <w:rPr>
+          <w:rFonts w:ascii="Arial" w:eastAsia="Arial" w:hAnsi="Arial" w:cs="Arial"/>
+          <w:sz w:val="24"/>
+          <w:szCs w:val="24"/>
+        </w:rPr>
+        <w:t xml:space="preserve">         -- Mostrar información después de añadir nuevos hijos</w:t>
+      </w:r>
+    </w:p>
+    <w:p>
+      <w:pPr>
+        <w:spacing w:after="0"/>
+        <w:jc w:val="both"/>
+        <w:rPr>
+          <w:rFonts w:ascii="Arial" w:eastAsia="Arial" w:hAnsi="Arial" w:cs="Arial"/>
+          <w:sz w:val="24"/>
+          <w:szCs w:val="24"/>
+        </w:rPr>
+      </w:pPr>
+      <w:r>
+        <w:rPr>
+          <w:rFonts w:ascii="Arial" w:eastAsia="Arial" w:hAnsi="Arial" w:cs="Arial"/>
+          <w:sz w:val="24"/>
+          <w:szCs w:val="24"/>
+        </w:rPr>
+        <w:t xml:space="preserve">        </w:t>
+      </w:r>
+      <w:proofErr w:type="spellStart"/>
+      <w:r>
+        <w:rPr>
+          <w:rFonts w:ascii="Arial" w:eastAsia="Arial" w:hAnsi="Arial" w:cs="Arial"/>
+          <w:sz w:val="24"/>
+          <w:szCs w:val="24"/>
+        </w:rPr>
+        <w:t>dbms_output.put_line</w:t>
+      </w:r>
+      <w:proofErr w:type="spellEnd"/>
+      <w:r>
+        <w:rPr>
+          <w:rFonts w:ascii="Arial" w:eastAsia="Arial" w:hAnsi="Arial" w:cs="Arial"/>
+          <w:sz w:val="24"/>
+          <w:szCs w:val="24"/>
+        </w:rPr>
+        <w:t xml:space="preserve">('Hijos </w:t>
+      </w:r>
+      <w:proofErr w:type="spellStart"/>
+      <w:r>
+        <w:rPr>
+          <w:rFonts w:ascii="Arial" w:eastAsia="Arial" w:hAnsi="Arial" w:cs="Arial"/>
+          <w:sz w:val="24"/>
+          <w:szCs w:val="24"/>
+        </w:rPr>
+        <w:t>despues</w:t>
+      </w:r>
+      <w:proofErr w:type="spellEnd"/>
+      <w:r>
+        <w:rPr>
+          <w:rFonts w:ascii="Arial" w:eastAsia="Arial" w:hAnsi="Arial" w:cs="Arial"/>
+          <w:sz w:val="24"/>
+          <w:szCs w:val="24"/>
+        </w:rPr>
+        <w:t xml:space="preserve"> de añadir ');</w:t>
+      </w:r>
+    </w:p>
+    <w:p>
+      <w:pPr>
+        <w:spacing w:after="0"/>
+        <w:jc w:val="both"/>
+        <w:rPr>
+          <w:rFonts w:ascii="Arial" w:eastAsia="Arial" w:hAnsi="Arial" w:cs="Arial"/>
+          <w:sz w:val="24"/>
+          <w:szCs w:val="24"/>
+          <w:lang w:val="en-US"/>
+        </w:rPr>
+      </w:pPr>
+      <w:r>
+        <w:rPr>
+          <w:rFonts w:ascii="Arial" w:eastAsia="Arial" w:hAnsi="Arial" w:cs="Arial"/>
+          <w:sz w:val="24"/>
+          <w:szCs w:val="24"/>
+        </w:rPr>
+        <w:t xml:space="preserve">        </w:t>
+      </w:r>
+      <w:r>
+        <w:rPr>
+          <w:rFonts w:ascii="Arial" w:eastAsia="Arial" w:hAnsi="Arial" w:cs="Arial"/>
+          <w:sz w:val="24"/>
+          <w:szCs w:val="24"/>
+          <w:lang w:val="en-US"/>
+        </w:rPr>
+        <w:t>FOR k IN 1..v_hijos.count() LOOP</w:t>
+      </w:r>
+    </w:p>
+    <w:p>
+      <w:pPr>
+        <w:spacing w:after="0"/>
+        <w:jc w:val="both"/>
+        <w:rPr>
+          <w:rFonts w:ascii="Arial" w:eastAsia="Arial" w:hAnsi="Arial" w:cs="Arial"/>
+          <w:sz w:val="24"/>
+          <w:szCs w:val="24"/>
+          <w:lang w:val="en-US"/>
+        </w:rPr>
+      </w:pPr>
+      <w:r>
+        <w:rPr>
+          <w:rFonts w:ascii="Arial" w:eastAsia="Arial" w:hAnsi="Arial" w:cs="Arial"/>
+          <w:sz w:val="24"/>
+          <w:szCs w:val="24"/>
+          <w:lang w:val="en-US"/>
+        </w:rPr>
+        <w:t xml:space="preserve">            IF </w:t>
+      </w:r>
+      <w:proofErr w:type="spellStart"/>
+      <w:r>
+        <w:rPr>
+          <w:rFonts w:ascii="Arial" w:eastAsia="Arial" w:hAnsi="Arial" w:cs="Arial"/>
+          <w:sz w:val="24"/>
+          <w:szCs w:val="24"/>
+          <w:lang w:val="en-US"/>
+        </w:rPr>
+        <w:t>v_hijos.EXISTS</w:t>
+      </w:r>
+      <w:proofErr w:type="spellEnd"/>
+      <w:r>
+        <w:rPr>
+          <w:rFonts w:ascii="Arial" w:eastAsia="Arial" w:hAnsi="Arial" w:cs="Arial"/>
+          <w:sz w:val="24"/>
+          <w:szCs w:val="24"/>
+          <w:lang w:val="en-US"/>
+        </w:rPr>
+        <w:t>(k) THEN</w:t>
+      </w:r>
+    </w:p>
+    <w:p>
+      <w:pPr>
+        <w:spacing w:after="0"/>
+        <w:jc w:val="both"/>
+        <w:rPr>
+          <w:rFonts w:ascii="Arial" w:eastAsia="Arial" w:hAnsi="Arial" w:cs="Arial"/>
+          <w:sz w:val="24"/>
+          <w:szCs w:val="24"/>
+          <w:lang w:val="en-US"/>
+        </w:rPr>
+      </w:pPr>
+      <w:r>
+        <w:rPr>
+          <w:rFonts w:ascii="Arial" w:eastAsia="Arial" w:hAnsi="Arial" w:cs="Arial"/>
+          <w:sz w:val="24"/>
+          <w:szCs w:val="24"/>
+          <w:lang w:val="en-US"/>
+        </w:rPr>
+        <w:t xml:space="preserve">                </w:t>
+      </w:r>
+      <w:proofErr w:type="spellStart"/>
+      <w:r>
+        <w:rPr>
+          <w:rFonts w:ascii="Arial" w:eastAsia="Arial" w:hAnsi="Arial" w:cs="Arial"/>
+          <w:sz w:val="24"/>
+          <w:szCs w:val="24"/>
+          <w:lang w:val="en-US"/>
+        </w:rPr>
+        <w:t>dbms_output.put_line</w:t>
+      </w:r>
+      <w:proofErr w:type="spellEnd"/>
+      <w:r>
+        <w:rPr>
+          <w:rFonts w:ascii="Arial" w:eastAsia="Arial" w:hAnsi="Arial" w:cs="Arial"/>
+          <w:sz w:val="24"/>
+          <w:szCs w:val="24"/>
+          <w:lang w:val="en-US"/>
+        </w:rPr>
+        <w:t xml:space="preserve">('El </w:t>
+      </w:r>
+      <w:proofErr w:type="spellStart"/>
+      <w:r>
+        <w:rPr>
+          <w:rFonts w:ascii="Arial" w:eastAsia="Arial" w:hAnsi="Arial" w:cs="Arial"/>
+          <w:sz w:val="24"/>
+          <w:szCs w:val="24"/>
+          <w:lang w:val="en-US"/>
+        </w:rPr>
+        <w:t>hijo</w:t>
+      </w:r>
+      <w:proofErr w:type="spellEnd"/>
+      <w:r>
+        <w:rPr>
+          <w:rFonts w:ascii="Arial" w:eastAsia="Arial" w:hAnsi="Arial" w:cs="Arial"/>
+          <w:sz w:val="24"/>
+          <w:szCs w:val="24"/>
+          <w:lang w:val="en-US"/>
+        </w:rPr>
+        <w:t>: '</w:t>
+      </w:r>
+    </w:p>
+    <w:p>
+      <w:pPr>
+        <w:spacing w:after="0"/>
+        <w:jc w:val="both"/>
+        <w:rPr>
+          <w:rFonts w:ascii="Arial" w:eastAsia="Arial" w:hAnsi="Arial" w:cs="Arial"/>
+          <w:sz w:val="24"/>
+          <w:szCs w:val="24"/>
+        </w:rPr>
+      </w:pPr>
+      <w:r>
+        <w:rPr>
+          <w:rFonts w:ascii="Arial" w:eastAsia="Arial" w:hAnsi="Arial" w:cs="Arial"/>
+          <w:sz w:val="24"/>
+          <w:szCs w:val="24"/>
+          <w:lang w:val="en-US"/>
+        </w:rPr>
+        <w:t xml:space="preserve">                                     </w:t>
+      </w:r>
+      <w:r>
+        <w:rPr>
+          <w:rFonts w:ascii="Arial" w:eastAsia="Arial" w:hAnsi="Arial" w:cs="Arial"/>
+          <w:sz w:val="24"/>
+          <w:szCs w:val="24"/>
+        </w:rPr>
+        <w:t>|| k</w:t>
+      </w:r>
+    </w:p>
+    <w:p>
+      <w:pPr>
+        <w:spacing w:after="0"/>
+        <w:jc w:val="both"/>
+        <w:rPr>
+          <w:rFonts w:ascii="Arial" w:eastAsia="Arial" w:hAnsi="Arial" w:cs="Arial"/>
+          <w:sz w:val="24"/>
+          <w:szCs w:val="24"/>
+        </w:rPr>
+      </w:pPr>
+      <w:r>
+        <w:rPr>
+          <w:rFonts w:ascii="Arial" w:eastAsia="Arial" w:hAnsi="Arial" w:cs="Arial"/>
+          <w:sz w:val="24"/>
+          <w:szCs w:val="24"/>
+        </w:rPr>
+        <w:t xml:space="preserve">                                     || ' se llama: '</w:t>
+      </w:r>
+    </w:p>
+    <w:p>
+      <w:pPr>
+        <w:spacing w:after="0"/>
+        <w:jc w:val="both"/>
+        <w:rPr>
+          <w:rFonts w:ascii="Arial" w:eastAsia="Arial" w:hAnsi="Arial" w:cs="Arial"/>
+          <w:sz w:val="24"/>
+          <w:szCs w:val="24"/>
+        </w:rPr>
+      </w:pPr>
+      <w:r>
+        <w:rPr>
+          <w:rFonts w:ascii="Arial" w:eastAsia="Arial" w:hAnsi="Arial" w:cs="Arial"/>
+          <w:sz w:val="24"/>
+          <w:szCs w:val="24"/>
+        </w:rPr>
+        <w:t xml:space="preserve">                                     || </w:t>
+      </w:r>
+      <w:proofErr w:type="spellStart"/>
+      <w:r>
+        <w:rPr>
+          <w:rFonts w:ascii="Arial" w:eastAsia="Arial" w:hAnsi="Arial" w:cs="Arial"/>
+          <w:sz w:val="24"/>
+          <w:szCs w:val="24"/>
+        </w:rPr>
+        <w:t>v_hijos</w:t>
+      </w:r>
+      <w:proofErr w:type="spellEnd"/>
+      <w:r>
+        <w:rPr>
+          <w:rFonts w:ascii="Arial" w:eastAsia="Arial" w:hAnsi="Arial" w:cs="Arial"/>
+          <w:sz w:val="24"/>
+          <w:szCs w:val="24"/>
+        </w:rPr>
+        <w:t>(k));</w:t>
+      </w:r>
+    </w:p>
+    <w:p>
+      <w:pPr>
+        <w:spacing w:after="0"/>
+        <w:jc w:val="both"/>
+        <w:rPr>
+          <w:rFonts w:ascii="Arial" w:eastAsia="Arial" w:hAnsi="Arial" w:cs="Arial"/>
+          <w:sz w:val="24"/>
+          <w:szCs w:val="24"/>
+        </w:rPr>
+      </w:pPr>
+    </w:p>
+    <w:p>
+      <w:pPr>
+        <w:spacing w:after="0"/>
+        <w:jc w:val="both"/>
+        <w:rPr>
+          <w:rFonts w:ascii="Arial" w:eastAsia="Arial" w:hAnsi="Arial" w:cs="Arial"/>
+          <w:sz w:val="24"/>
+          <w:szCs w:val="24"/>
+          <w:lang w:val="en-US"/>
+        </w:rPr>
+      </w:pPr>
+      <w:r>
+        <w:rPr>
+          <w:rFonts w:ascii="Arial" w:eastAsia="Arial" w:hAnsi="Arial" w:cs="Arial"/>
+          <w:sz w:val="24"/>
+          <w:szCs w:val="24"/>
+        </w:rPr>
+        <w:t xml:space="preserve">            </w:t>
+      </w:r>
+      <w:r>
+        <w:rPr>
+          <w:rFonts w:ascii="Arial" w:eastAsia="Arial" w:hAnsi="Arial" w:cs="Arial"/>
+          <w:sz w:val="24"/>
+          <w:szCs w:val="24"/>
+          <w:lang w:val="en-US"/>
+        </w:rPr>
+        <w:t>END IF;</w:t>
+      </w:r>
+    </w:p>
+    <w:p>
+      <w:pPr>
+        <w:spacing w:after="0"/>
+        <w:jc w:val="both"/>
+        <w:rPr>
+          <w:rFonts w:ascii="Arial" w:eastAsia="Arial" w:hAnsi="Arial" w:cs="Arial"/>
+          <w:sz w:val="24"/>
+          <w:szCs w:val="24"/>
+          <w:lang w:val="en-US"/>
+        </w:rPr>
+      </w:pPr>
+      <w:r>
+        <w:rPr>
+          <w:rFonts w:ascii="Arial" w:eastAsia="Arial" w:hAnsi="Arial" w:cs="Arial"/>
+          <w:sz w:val="24"/>
+          <w:szCs w:val="24"/>
+          <w:lang w:val="en-US"/>
+        </w:rPr>
+        <w:t xml:space="preserve">        END LOOP;</w:t>
+      </w:r>
+    </w:p>
+    <w:p>
+      <w:pPr>
+        <w:spacing w:after="0"/>
+        <w:jc w:val="both"/>
+        <w:rPr>
+          <w:rFonts w:ascii="Arial" w:eastAsia="Arial" w:hAnsi="Arial" w:cs="Arial"/>
+          <w:sz w:val="24"/>
+          <w:szCs w:val="24"/>
+          <w:lang w:val="en-US"/>
+        </w:rPr>
+      </w:pPr>
+    </w:p>
+    <w:p>
+      <w:pPr>
+        <w:spacing w:after="0"/>
+        <w:jc w:val="both"/>
+        <w:rPr>
+          <w:rFonts w:ascii="Arial" w:eastAsia="Arial" w:hAnsi="Arial" w:cs="Arial"/>
+          <w:sz w:val="24"/>
+          <w:szCs w:val="24"/>
+          <w:lang w:val="en-US"/>
+        </w:rPr>
+      </w:pPr>
+      <w:r>
+        <w:rPr>
+          <w:rFonts w:ascii="Arial" w:eastAsia="Arial" w:hAnsi="Arial" w:cs="Arial"/>
+          <w:sz w:val="24"/>
+          <w:szCs w:val="24"/>
+          <w:lang w:val="en-US"/>
+        </w:rPr>
+        <w:t xml:space="preserve">    END LOOP;</w:t>
+      </w:r>
+    </w:p>
+    <w:p>
+      <w:pPr>
+        <w:spacing w:after="0"/>
+        <w:jc w:val="both"/>
+        <w:rPr>
+          <w:rFonts w:ascii="Arial" w:eastAsia="Arial" w:hAnsi="Arial" w:cs="Arial"/>
+          <w:sz w:val="24"/>
+          <w:szCs w:val="24"/>
+        </w:rPr>
+      </w:pPr>
+      <w:r>
+        <w:rPr>
+          <w:rFonts w:ascii="Arial" w:eastAsia="Arial" w:hAnsi="Arial" w:cs="Arial"/>
+          <w:sz w:val="24"/>
+          <w:szCs w:val="24"/>
+        </w:rPr>
+        <w:t>END;</w:t>
+      </w:r>
+    </w:p>
+    <w:p>
+      <w:pPr>
+        <w:spacing w:after="0"/>
+        <w:jc w:val="both"/>
+        <w:rPr>
+          <w:rFonts w:ascii="Arial" w:eastAsia="Arial" w:hAnsi="Arial" w:cs="Arial"/>
+          <w:sz w:val="24"/>
+          <w:szCs w:val="24"/>
+        </w:rPr>
+      </w:pPr>
+      <w:r>
+        <w:rPr>
+          <w:rFonts w:ascii="Arial" w:eastAsia="Arial" w:hAnsi="Arial" w:cs="Arial"/>
+          <w:sz w:val="24"/>
+          <w:szCs w:val="24"/>
+        </w:rPr>
+        <w:t>/</w:t>
+      </w:r>
     </w:p>
     <w:p>
       <w:pPr>
@@ -4553,6 +6416,66 @@
           <w:szCs w:val="24"/>
         </w:rPr>
       </w:pPr>
+    </w:p>
+    <w:p>
+      <w:pPr>
+        <w:pBdr>
+          <w:top w:val="nil"/>
+          <w:left w:val="nil"/>
+          <w:bottom w:val="nil"/>
+          <w:right w:val="nil"/>
+          <w:between w:val="nil"/>
+        </w:pBdr>
+        <w:spacing w:after="0"/>
+        <w:jc w:val="both"/>
+        <w:rPr>
+          <w:rFonts w:ascii="Arial" w:eastAsia="Arial" w:hAnsi="Arial" w:cs="Arial"/>
+          <w:sz w:val="24"/>
+          <w:szCs w:val="24"/>
+        </w:rPr>
+      </w:pPr>
+      <w:r>
+        <w:rPr>
+          <w:rFonts w:ascii="Arial" w:eastAsia="Arial" w:hAnsi="Arial" w:cs="Arial"/>
+          <w:sz w:val="24"/>
+          <w:szCs w:val="24"/>
+        </w:rPr>
+        <w:drawing>
+          <wp:inline distT="0" distB="0" distL="0" distR="0" wp14:anchorId="003E6EA3" wp14:editId="372343F8">
+            <wp:extent cx="5753100" cy="2151380"/>
+            <wp:effectExtent l="0" t="0" r="0" b="1270"/>
+            <wp:docPr id="981071900" name="Imagen 1" descr="Interfaz de usuario gráfica, Texto&#10;&#10;Descripción generada automáticamente"/>
+            <wp:cNvGraphicFramePr>
+              <a:graphicFrameLocks xmlns:a="http://schemas.openxmlformats.org/drawingml/2006/main" noChangeAspect="1"/>
+            </wp:cNvGraphicFramePr>
+            <a:graphic xmlns:a="http://schemas.openxmlformats.org/drawingml/2006/main">
+              <a:graphicData uri="http://schemas.openxmlformats.org/drawingml/2006/picture">
+                <pic:pic xmlns:pic="http://schemas.openxmlformats.org/drawingml/2006/picture">
+                  <pic:nvPicPr>
+                    <pic:cNvPr id="981071900" name="Imagen 1" descr="Interfaz de usuario gráfica, Texto&#10;&#10;Descripción generada automáticamente"/>
+                    <pic:cNvPicPr/>
+                  </pic:nvPicPr>
+                  <pic:blipFill>
+                    <a:blip r:embed="rId13"/>
+                    <a:stretch>
+                      <a:fillRect/>
+                    </a:stretch>
+                  </pic:blipFill>
+                  <pic:spPr>
+                    <a:xfrm>
+                      <a:off x="0" y="0"/>
+                      <a:ext cx="5753100" cy="2151380"/>
+                    </a:xfrm>
+                    <a:prstGeom prst="rect">
+                      <a:avLst/>
+                    </a:prstGeom>
+                  </pic:spPr>
+                </pic:pic>
+              </a:graphicData>
+            </a:graphic>
+          </wp:inline>
+        </w:drawing>
+      </w:r>
     </w:p>
     <w:p>
       <w:pPr>
@@ -4614,6 +6537,7 @@
           <w:b/>
           <w:sz w:val="24"/>
           <w:szCs w:val="24"/>
+          <w:lang w:val="en-US"/>
         </w:rPr>
       </w:pPr>
       <w:r>
@@ -4622,6 +6546,7 @@
           <w:b/>
           <w:sz w:val="24"/>
           <w:szCs w:val="24"/>
+          <w:lang w:val="en-US"/>
         </w:rPr>
         <w:t>RESPUESTA:</w:t>
       </w:r>
@@ -4634,19 +6559,263 @@
           <w:rFonts w:ascii="Arial" w:eastAsia="Arial" w:hAnsi="Arial" w:cs="Arial"/>
           <w:sz w:val="24"/>
           <w:szCs w:val="24"/>
-        </w:rPr>
-      </w:pPr>
-    </w:p>
-    <w:p>
-      <w:pPr>
-        <w:spacing w:after="0"/>
-        <w:jc w:val="both"/>
-        <w:rPr>
-          <w:rFonts w:ascii="Arial" w:eastAsia="Arial" w:hAnsi="Arial" w:cs="Arial"/>
-          <w:sz w:val="24"/>
-          <w:szCs w:val="24"/>
-        </w:rPr>
-      </w:pPr>
+          <w:lang w:val="en-US"/>
+        </w:rPr>
+      </w:pPr>
+    </w:p>
+    <w:p>
+      <w:pPr>
+        <w:spacing w:after="0"/>
+        <w:jc w:val="both"/>
+        <w:rPr>
+          <w:rFonts w:ascii="Arial" w:eastAsia="Arial" w:hAnsi="Arial" w:cs="Arial"/>
+          <w:sz w:val="24"/>
+          <w:szCs w:val="24"/>
+          <w:lang w:val="en-US"/>
+        </w:rPr>
+      </w:pPr>
+      <w:r>
+        <w:rPr>
+          <w:rFonts w:ascii="Arial" w:eastAsia="Arial" w:hAnsi="Arial" w:cs="Arial"/>
+          <w:sz w:val="24"/>
+          <w:szCs w:val="24"/>
+          <w:lang w:val="en-US"/>
+        </w:rPr>
+        <w:t xml:space="preserve">drop view </w:t>
+      </w:r>
+      <w:proofErr w:type="spellStart"/>
+      <w:r>
+        <w:rPr>
+          <w:rFonts w:ascii="Arial" w:eastAsia="Arial" w:hAnsi="Arial" w:cs="Arial"/>
+          <w:sz w:val="24"/>
+          <w:szCs w:val="24"/>
+          <w:lang w:val="en-US"/>
+        </w:rPr>
+        <w:t>user_varrays</w:t>
+      </w:r>
+      <w:proofErr w:type="spellEnd"/>
+      <w:r>
+        <w:rPr>
+          <w:rFonts w:ascii="Arial" w:eastAsia="Arial" w:hAnsi="Arial" w:cs="Arial"/>
+          <w:sz w:val="24"/>
+          <w:szCs w:val="24"/>
+          <w:lang w:val="en-US"/>
+        </w:rPr>
+        <w:t>;</w:t>
+      </w:r>
+    </w:p>
+    <w:p>
+      <w:pPr>
+        <w:spacing w:after="0"/>
+        <w:jc w:val="both"/>
+        <w:rPr>
+          <w:rFonts w:ascii="Arial" w:eastAsia="Arial" w:hAnsi="Arial" w:cs="Arial"/>
+          <w:sz w:val="24"/>
+          <w:szCs w:val="24"/>
+          <w:lang w:val="en-US"/>
+        </w:rPr>
+      </w:pPr>
+      <w:r>
+        <w:rPr>
+          <w:rFonts w:ascii="Arial" w:eastAsia="Arial" w:hAnsi="Arial" w:cs="Arial"/>
+          <w:sz w:val="24"/>
+          <w:szCs w:val="24"/>
+          <w:lang w:val="en-US"/>
+        </w:rPr>
+        <w:t xml:space="preserve">CREATE OR REPLACE VIEW </w:t>
+      </w:r>
+      <w:proofErr w:type="spellStart"/>
+      <w:r>
+        <w:rPr>
+          <w:rFonts w:ascii="Arial" w:eastAsia="Arial" w:hAnsi="Arial" w:cs="Arial"/>
+          <w:sz w:val="24"/>
+          <w:szCs w:val="24"/>
+          <w:lang w:val="en-US"/>
+        </w:rPr>
+        <w:t>user_varrays</w:t>
+      </w:r>
+      <w:proofErr w:type="spellEnd"/>
+      <w:r>
+        <w:rPr>
+          <w:rFonts w:ascii="Arial" w:eastAsia="Arial" w:hAnsi="Arial" w:cs="Arial"/>
+          <w:sz w:val="24"/>
+          <w:szCs w:val="24"/>
+          <w:lang w:val="en-US"/>
+        </w:rPr>
+        <w:t xml:space="preserve"> AS</w:t>
+      </w:r>
+    </w:p>
+    <w:p>
+      <w:pPr>
+        <w:spacing w:after="0"/>
+        <w:jc w:val="both"/>
+        <w:rPr>
+          <w:rFonts w:ascii="Arial" w:eastAsia="Arial" w:hAnsi="Arial" w:cs="Arial"/>
+          <w:sz w:val="24"/>
+          <w:szCs w:val="24"/>
+        </w:rPr>
+      </w:pPr>
+      <w:r>
+        <w:rPr>
+          <w:rFonts w:ascii="Arial" w:eastAsia="Arial" w:hAnsi="Arial" w:cs="Arial"/>
+          <w:sz w:val="24"/>
+          <w:szCs w:val="24"/>
+        </w:rPr>
+        <w:t>SELECT</w:t>
+      </w:r>
+    </w:p>
+    <w:p>
+      <w:pPr>
+        <w:spacing w:after="0"/>
+        <w:jc w:val="both"/>
+        <w:rPr>
+          <w:rFonts w:ascii="Arial" w:eastAsia="Arial" w:hAnsi="Arial" w:cs="Arial"/>
+          <w:sz w:val="24"/>
+          <w:szCs w:val="24"/>
+        </w:rPr>
+      </w:pPr>
+      <w:r>
+        <w:rPr>
+          <w:rFonts w:ascii="Arial" w:eastAsia="Arial" w:hAnsi="Arial" w:cs="Arial"/>
+          <w:sz w:val="24"/>
+          <w:szCs w:val="24"/>
+        </w:rPr>
+        <w:t xml:space="preserve">    *</w:t>
+      </w:r>
+    </w:p>
+    <w:p>
+      <w:pPr>
+        <w:spacing w:after="0"/>
+        <w:jc w:val="both"/>
+        <w:rPr>
+          <w:rFonts w:ascii="Arial" w:eastAsia="Arial" w:hAnsi="Arial" w:cs="Arial"/>
+          <w:sz w:val="24"/>
+          <w:szCs w:val="24"/>
+        </w:rPr>
+      </w:pPr>
+      <w:r>
+        <w:rPr>
+          <w:rFonts w:ascii="Arial" w:eastAsia="Arial" w:hAnsi="Arial" w:cs="Arial"/>
+          <w:sz w:val="24"/>
+          <w:szCs w:val="24"/>
+        </w:rPr>
+        <w:t>FROM</w:t>
+      </w:r>
+    </w:p>
+    <w:p>
+      <w:pPr>
+        <w:spacing w:after="0"/>
+        <w:jc w:val="both"/>
+        <w:rPr>
+          <w:rFonts w:ascii="Arial" w:eastAsia="Arial" w:hAnsi="Arial" w:cs="Arial"/>
+          <w:sz w:val="24"/>
+          <w:szCs w:val="24"/>
+        </w:rPr>
+      </w:pPr>
+      <w:r>
+        <w:rPr>
+          <w:rFonts w:ascii="Arial" w:eastAsia="Arial" w:hAnsi="Arial" w:cs="Arial"/>
+          <w:sz w:val="24"/>
+          <w:szCs w:val="24"/>
+        </w:rPr>
+        <w:t xml:space="preserve">    empleado;</w:t>
+      </w:r>
+    </w:p>
+    <w:p>
+      <w:pPr>
+        <w:spacing w:after="0"/>
+        <w:jc w:val="both"/>
+        <w:rPr>
+          <w:rFonts w:ascii="Arial" w:eastAsia="Arial" w:hAnsi="Arial" w:cs="Arial"/>
+          <w:sz w:val="24"/>
+          <w:szCs w:val="24"/>
+        </w:rPr>
+      </w:pPr>
+    </w:p>
+    <w:p>
+      <w:pPr>
+        <w:spacing w:after="0"/>
+        <w:jc w:val="both"/>
+        <w:rPr>
+          <w:rFonts w:ascii="Arial" w:eastAsia="Arial" w:hAnsi="Arial" w:cs="Arial"/>
+          <w:sz w:val="24"/>
+          <w:szCs w:val="24"/>
+        </w:rPr>
+      </w:pPr>
+      <w:r>
+        <w:rPr>
+          <w:rFonts w:ascii="Arial" w:eastAsia="Arial" w:hAnsi="Arial" w:cs="Arial"/>
+          <w:sz w:val="24"/>
+          <w:szCs w:val="24"/>
+        </w:rPr>
+        <w:t xml:space="preserve">-- Consulta para obtener información sobre los </w:t>
+      </w:r>
+      <w:proofErr w:type="spellStart"/>
+      <w:r>
+        <w:rPr>
+          <w:rFonts w:ascii="Arial" w:eastAsia="Arial" w:hAnsi="Arial" w:cs="Arial"/>
+          <w:sz w:val="24"/>
+          <w:szCs w:val="24"/>
+        </w:rPr>
+        <w:t>varrays</w:t>
+      </w:r>
+      <w:proofErr w:type="spellEnd"/>
+    </w:p>
+    <w:p>
+      <w:pPr>
+        <w:spacing w:after="0"/>
+        <w:jc w:val="both"/>
+        <w:rPr>
+          <w:rFonts w:ascii="Arial" w:eastAsia="Arial" w:hAnsi="Arial" w:cs="Arial"/>
+          <w:sz w:val="24"/>
+          <w:szCs w:val="24"/>
+        </w:rPr>
+      </w:pPr>
+      <w:r>
+        <w:rPr>
+          <w:rFonts w:ascii="Arial" w:eastAsia="Arial" w:hAnsi="Arial" w:cs="Arial"/>
+          <w:sz w:val="24"/>
+          <w:szCs w:val="24"/>
+        </w:rPr>
+        <w:t>SELECT *</w:t>
+      </w:r>
+    </w:p>
+    <w:p>
+      <w:pPr>
+        <w:spacing w:after="0"/>
+        <w:jc w:val="both"/>
+        <w:rPr>
+          <w:rFonts w:ascii="Arial" w:eastAsia="Arial" w:hAnsi="Arial" w:cs="Arial"/>
+          <w:sz w:val="24"/>
+          <w:szCs w:val="24"/>
+        </w:rPr>
+      </w:pPr>
+      <w:r>
+        <w:rPr>
+          <w:rFonts w:ascii="Arial" w:eastAsia="Arial" w:hAnsi="Arial" w:cs="Arial"/>
+          <w:sz w:val="24"/>
+          <w:szCs w:val="24"/>
+        </w:rPr>
+        <w:t xml:space="preserve">FROM </w:t>
+      </w:r>
+      <w:proofErr w:type="spellStart"/>
+      <w:r>
+        <w:rPr>
+          <w:rFonts w:ascii="Arial" w:eastAsia="Arial" w:hAnsi="Arial" w:cs="Arial"/>
+          <w:sz w:val="24"/>
+          <w:szCs w:val="24"/>
+        </w:rPr>
+        <w:t>user_varrays</w:t>
+      </w:r>
+      <w:proofErr w:type="spellEnd"/>
+      <w:r>
+        <w:rPr>
+          <w:rFonts w:ascii="Arial" w:eastAsia="Arial" w:hAnsi="Arial" w:cs="Arial"/>
+          <w:sz w:val="24"/>
+          <w:szCs w:val="24"/>
+        </w:rPr>
+        <w:t>;</w:t>
+      </w:r>
     </w:p>
     <w:p>
       <w:pPr>
@@ -4757,11 +6926,36 @@
         <w:jc w:val="both"/>
         <w:rPr>
           <w:rFonts w:ascii="Arial" w:eastAsia="Arial" w:hAnsi="Arial" w:cs="Arial"/>
-          <w:b/>
-          <w:sz w:val="24"/>
-          <w:szCs w:val="24"/>
-        </w:rPr>
-      </w:pPr>
+          <w:sz w:val="24"/>
+          <w:szCs w:val="24"/>
+        </w:rPr>
+      </w:pPr>
+      <w:r>
+        <w:rPr>
+          <w:rFonts w:ascii="Arial" w:eastAsia="Arial" w:hAnsi="Arial" w:cs="Arial"/>
+          <w:sz w:val="24"/>
+          <w:szCs w:val="24"/>
+        </w:rPr>
+        <w:t xml:space="preserve">DESCRIBE </w:t>
+      </w:r>
+      <w:proofErr w:type="spellStart"/>
+      <w:r>
+        <w:rPr>
+          <w:rFonts w:ascii="Arial" w:eastAsia="Arial" w:hAnsi="Arial" w:cs="Arial"/>
+          <w:sz w:val="24"/>
+          <w:szCs w:val="24"/>
+        </w:rPr>
+        <w:t>colec_hijos</w:t>
+      </w:r>
+      <w:proofErr w:type="spellEnd"/>
+      <w:r>
+        <w:rPr>
+          <w:rFonts w:ascii="Arial" w:eastAsia="Arial" w:hAnsi="Arial" w:cs="Arial"/>
+          <w:sz w:val="24"/>
+          <w:szCs w:val="24"/>
+        </w:rPr>
+        <w:t>;</w:t>
+      </w:r>
     </w:p>
     <w:p>
       <w:pPr>
@@ -4911,7 +7105,7 @@
   <w:docDefaults>
     <w:rPrDefault>
       <w:rPr>
-        <w:rFonts w:ascii="Calibri" w:eastAsia="Calibri" w:hAnsi="Calibri" w:cs="Calibri"/>
+        <w:rFonts w:ascii="Calibri" w:eastAsiaTheme="minorEastAsia" w:hAnsi="Calibri" w:cs="Calibri"/>
         <w:sz w:val="22"/>
         <w:szCs w:val="22"/>
         <w:lang w:val="es-ES" w:eastAsia="es-ES" w:bidi="ar-SA"/>
@@ -5501,9 +7695,7 @@
       <w:tblStyleRowBandSize w:val="1"/>
       <w:tblStyleColBandSize w:val="1"/>
       <w:tblCellMar>
-        <w:top w:w="0" w:type="dxa"/>
         <w:left w:w="70" w:type="dxa"/>
-        <w:bottom w:w="0" w:type="dxa"/>
         <w:right w:w="70" w:type="dxa"/>
       </w:tblCellMar>
     </w:tblPr>

</xml_diff>